<commit_message>
only last question 2 answer missing
</commit_message>
<xml_diff>
--- a/skeleton_code/report_g23.docx
+++ b/skeleton_code/report_g23.docx
@@ -10,75 +10,37 @@
           <w:sz w:val="40"/>
           <w:szCs w:val="40"/>
           <w:shd w:val="clear" w:color="auto" w:fill="FFFFFF"/>
-        </w:rPr>
-      </w:pPr>
-      <w:proofErr w:type="spellStart"/>
+          <w:lang w:val="en-US"/>
+        </w:rPr>
+      </w:pPr>
       <w:r>
         <w:rPr>
           <w:rFonts w:ascii="Arial" w:hAnsi="Arial" w:cs="Arial"/>
           <w:sz w:val="40"/>
           <w:szCs w:val="40"/>
           <w:shd w:val="clear" w:color="auto" w:fill="FFFFFF"/>
-        </w:rPr>
-        <w:t>Deep</w:t>
-      </w:r>
-      <w:proofErr w:type="spellEnd"/>
+          <w:lang w:val="en-US"/>
+        </w:rPr>
+        <w:t>Deep Learning (IST, 2024-25)</w:t>
+      </w:r>
+      <w:r>
+        <w:rPr>
+          <w:rFonts w:ascii="Arial" w:hAnsi="Arial" w:cs="Arial"/>
+          <w:sz w:val="40"/>
+          <w:szCs w:val="40"/>
+          <w:lang w:val="en-US"/>
+        </w:rPr>
+        <w:br/>
+      </w:r>
       <w:r>
         <w:rPr>
           <w:rFonts w:ascii="Arial" w:hAnsi="Arial" w:cs="Arial"/>
           <w:sz w:val="40"/>
           <w:szCs w:val="40"/>
           <w:shd w:val="clear" w:color="auto" w:fill="FFFFFF"/>
-        </w:rPr>
-        <w:t xml:space="preserve"> </w:t>
-      </w:r>
-      <w:proofErr w:type="spellStart"/>
-      <w:r>
-        <w:rPr>
-          <w:rFonts w:ascii="Arial" w:hAnsi="Arial" w:cs="Arial"/>
-          <w:sz w:val="40"/>
-          <w:szCs w:val="40"/>
-          <w:shd w:val="clear" w:color="auto" w:fill="FFFFFF"/>
-        </w:rPr>
-        <w:t>Learning</w:t>
-      </w:r>
-      <w:proofErr w:type="spellEnd"/>
-      <w:r>
-        <w:rPr>
-          <w:rFonts w:ascii="Arial" w:hAnsi="Arial" w:cs="Arial"/>
-          <w:sz w:val="40"/>
-          <w:szCs w:val="40"/>
-          <w:shd w:val="clear" w:color="auto" w:fill="FFFFFF"/>
-        </w:rPr>
-        <w:t xml:space="preserve"> (IST, 2024-25)</w:t>
-      </w:r>
-      <w:r>
-        <w:rPr>
-          <w:rFonts w:ascii="Arial" w:hAnsi="Arial" w:cs="Arial"/>
-          <w:sz w:val="40"/>
-          <w:szCs w:val="40"/>
-        </w:rPr>
-        <w:br/>
-      </w:r>
-      <w:proofErr w:type="spellStart"/>
-      <w:r>
-        <w:rPr>
-          <w:rFonts w:ascii="Arial" w:hAnsi="Arial" w:cs="Arial"/>
-          <w:sz w:val="40"/>
-          <w:szCs w:val="40"/>
-          <w:shd w:val="clear" w:color="auto" w:fill="FFFFFF"/>
-        </w:rPr>
-        <w:t>Homework</w:t>
-      </w:r>
-      <w:proofErr w:type="spellEnd"/>
-      <w:r>
-        <w:rPr>
-          <w:rFonts w:ascii="Arial" w:hAnsi="Arial" w:cs="Arial"/>
-          <w:sz w:val="40"/>
-          <w:szCs w:val="40"/>
-          <w:shd w:val="clear" w:color="auto" w:fill="FFFFFF"/>
-        </w:rPr>
-        <w:t xml:space="preserve"> 1</w:t>
+          <w:lang w:val="en-US"/>
+        </w:rPr>
+        <w:t>Homework 1</w:t>
       </w:r>
     </w:p>
     <w:p>
@@ -87,23 +49,16 @@
         <w:rPr>
           <w:sz w:val="30"/>
           <w:szCs w:val="30"/>
-        </w:rPr>
-      </w:pPr>
-      <w:proofErr w:type="spellStart"/>
+          <w:lang w:val="en-US"/>
+        </w:rPr>
+      </w:pPr>
       <w:r>
         <w:rPr>
           <w:sz w:val="30"/>
           <w:szCs w:val="30"/>
-        </w:rPr>
-        <w:t>Group</w:t>
-      </w:r>
-      <w:proofErr w:type="spellEnd"/>
-      <w:r>
-        <w:rPr>
-          <w:sz w:val="30"/>
-          <w:szCs w:val="30"/>
-        </w:rPr>
-        <w:t xml:space="preserve"> 23</w:t>
+          <w:lang w:val="en-US"/>
+        </w:rPr>
+        <w:t>Group 23</w:t>
       </w:r>
     </w:p>
     <w:p>
@@ -120,6 +75,8 @@
           <w:b/>
           <w:bCs/>
           <w:color w:val="000000" w:themeColor="text1"/>
+          <w:sz w:val="28"/>
+          <w:szCs w:val="28"/>
         </w:rPr>
       </w:pPr>
       <w:r>
@@ -127,6 +84,8 @@
           <w:b/>
           <w:bCs/>
           <w:color w:val="000000" w:themeColor="text1"/>
+          <w:sz w:val="28"/>
+          <w:szCs w:val="28"/>
         </w:rPr>
         <w:t>Question 1.</w:t>
       </w:r>
@@ -142,6 +101,8 @@
           <w:b/>
           <w:bCs/>
           <w:color w:val="000000" w:themeColor="text1"/>
+          <w:sz w:val="28"/>
+          <w:szCs w:val="28"/>
         </w:rPr>
       </w:pPr>
       <w:r>
@@ -149,6 +110,8 @@
           <w:b/>
           <w:bCs/>
           <w:color w:val="000000" w:themeColor="text1"/>
+          <w:sz w:val="28"/>
+          <w:szCs w:val="28"/>
         </w:rPr>
         <w:t>(a)</w:t>
       </w:r>
@@ -308,6 +271,8 @@
         <w:rPr>
           <w:b/>
           <w:bCs/>
+          <w:sz w:val="28"/>
+          <w:szCs w:val="28"/>
           <w:lang w:val="en-US"/>
         </w:rPr>
       </w:pPr>
@@ -315,26 +280,12 @@
         <w:rPr>
           <w:b/>
           <w:bCs/>
+          <w:sz w:val="28"/>
+          <w:szCs w:val="28"/>
           <w:lang w:val="en-US"/>
         </w:rPr>
         <w:lastRenderedPageBreak/>
-        <w:t>(</w:t>
-      </w:r>
-      <w:r>
-        <w:rPr>
-          <w:b/>
-          <w:bCs/>
-          <w:lang w:val="en-US"/>
-        </w:rPr>
-        <w:t>b</w:t>
-      </w:r>
-      <w:r>
-        <w:rPr>
-          <w:b/>
-          <w:bCs/>
-          <w:lang w:val="en-US"/>
-        </w:rPr>
-        <w:t>)</w:t>
+        <w:t>(b)</w:t>
       </w:r>
     </w:p>
     <w:tbl>
@@ -362,16 +313,12 @@
         </w:trPr>
         <w:tc>
           <w:tcPr>
-            <w:tcW w:w="4247" w:type="dxa"/>
+            <w:tcW w:w="5228" w:type="dxa"/>
           </w:tcPr>
           <w:p>
             <w:pPr>
+              <w:keepNext/>
               <w:jc w:val="center"/>
-              <w:rPr>
-                <w:b/>
-                <w:bCs/>
-                <w:lang w:val="en-US"/>
-              </w:rPr>
             </w:pPr>
             <w:r>
               <w:rPr>
@@ -419,19 +366,72 @@
               </w:drawing>
             </w:r>
           </w:p>
+          <w:p>
+            <w:pPr>
+              <w:pStyle w:val="Caption"/>
+              <w:jc w:val="center"/>
+              <w:rPr>
+                <w:b/>
+                <w:bCs/>
+                <w:lang w:val="en-US"/>
+              </w:rPr>
+            </w:pPr>
+            <w:r>
+              <w:rPr>
+                <w:lang w:val="en-US"/>
+              </w:rPr>
+              <w:t>Figur</w:t>
+            </w:r>
+            <w:r>
+              <w:rPr>
+                <w:lang w:val="en-US"/>
+              </w:rPr>
+              <w:t>e</w:t>
+            </w:r>
+            <w:r>
+              <w:rPr>
+                <w:lang w:val="en-US"/>
+              </w:rPr>
+              <w:t xml:space="preserve"> </w:t>
+            </w:r>
+            <w:r>
+              <w:fldChar w:fldCharType="begin"/>
+            </w:r>
+            <w:r>
+              <w:rPr>
+                <w:lang w:val="en-US"/>
+              </w:rPr>
+              <w:instrText xml:space="preserve"> SEQ Figura \* ARABIC </w:instrText>
+            </w:r>
+            <w:r>
+              <w:fldChar w:fldCharType="separate"/>
+            </w:r>
+            <w:r>
+              <w:rPr>
+                <w:noProof/>
+                <w:lang w:val="en-US"/>
+              </w:rPr>
+              <w:t>2</w:t>
+            </w:r>
+            <w:r>
+              <w:fldChar w:fldCharType="end"/>
+            </w:r>
+            <w:r>
+              <w:rPr>
+                <w:lang w:val="en-US"/>
+              </w:rPr>
+              <w:t xml:space="preserve"> - Training and Validation accuracies as a function of the epoch number for the non-regularized Logistic Regression</w:t>
+            </w:r>
+          </w:p>
         </w:tc>
         <w:tc>
           <w:tcPr>
-            <w:tcW w:w="4247" w:type="dxa"/>
+            <w:tcW w:w="5228" w:type="dxa"/>
           </w:tcPr>
           <w:p>
             <w:pPr>
+              <w:keepNext/>
               <w:jc w:val="both"/>
-              <w:rPr>
-                <w:b/>
-                <w:bCs/>
-                <w:lang w:val="en-US"/>
-              </w:rPr>
             </w:pPr>
             <w:r>
               <w:rPr>
@@ -479,23 +479,11 @@
               </w:drawing>
             </w:r>
           </w:p>
-        </w:tc>
-      </w:tr>
-      <w:tr>
-        <w:trPr>
-          <w:jc w:val="center"/>
-        </w:trPr>
-        <w:tc>
-          <w:tcPr>
-            <w:tcW w:w="4247" w:type="dxa"/>
-          </w:tcPr>
           <w:p>
             <w:pPr>
               <w:pStyle w:val="Caption"/>
               <w:jc w:val="both"/>
               <w:rPr>
-                <w:b/>
-                <w:bCs/>
                 <w:lang w:val="en-US"/>
               </w:rPr>
             </w:pPr>
@@ -518,158 +506,33 @@
               <w:t xml:space="preserve"> </w:t>
             </w:r>
             <w:r>
-              <w:fldChar w:fldCharType="begin"/>
-            </w:r>
-            <w:r>
-              <w:rPr>
-                <w:lang w:val="en-US"/>
-              </w:rPr>
-              <w:instrText xml:space="preserve"> SEQ Figura \* ARABIC </w:instrText>
-            </w:r>
-            <w:r>
-              <w:fldChar w:fldCharType="separate"/>
-            </w:r>
-            <w:r>
-              <w:rPr>
-                <w:noProof/>
-                <w:lang w:val="en-US"/>
-              </w:rPr>
-              <w:t>2</w:t>
-            </w:r>
-            <w:r>
-              <w:fldChar w:fldCharType="end"/>
-            </w:r>
-            <w:r>
-              <w:rPr>
-                <w:lang w:val="en-US"/>
-              </w:rPr>
-              <w:t xml:space="preserve"> - Training and Validation accuracies as a function of the epoch number for the non-regularized Logistic Regression</w:t>
+              <w:rPr>
+                <w:lang w:val="en-US"/>
+              </w:rPr>
+              <w:t>3</w:t>
+            </w:r>
+            <w:r>
+              <w:rPr>
+                <w:lang w:val="en-US"/>
+              </w:rPr>
+              <w:t xml:space="preserve"> - Training and Validation accuracies as a function of the epoch number for Logistic Regression with L2 regularization (l2_penalty = 0.01)</w:t>
             </w:r>
           </w:p>
-        </w:tc>
-        <w:tc>
-          <w:tcPr>
-            <w:tcW w:w="4247" w:type="dxa"/>
-          </w:tcPr>
           <w:p>
             <w:pPr>
               <w:jc w:val="both"/>
               <w:rPr>
                 <w:b/>
                 <w:bCs/>
-                <w:i/>
-                <w:iCs/>
-                <w:sz w:val="18"/>
-                <w:szCs w:val="18"/>
                 <w:lang w:val="en-US"/>
               </w:rPr>
             </w:pPr>
-            <w:r>
-              <w:rPr>
-                <w:i/>
-                <w:iCs/>
-                <w:color w:val="44546A" w:themeColor="text2"/>
-                <w:sz w:val="18"/>
-                <w:szCs w:val="18"/>
-                <w:lang w:val="en-US"/>
-              </w:rPr>
-              <w:t>Figur</w:t>
-            </w:r>
-            <w:r>
-              <w:rPr>
-                <w:i/>
-                <w:iCs/>
-                <w:color w:val="44546A" w:themeColor="text2"/>
-                <w:sz w:val="18"/>
-                <w:szCs w:val="18"/>
-                <w:lang w:val="en-US"/>
-              </w:rPr>
-              <w:t>e</w:t>
-            </w:r>
-            <w:r>
-              <w:rPr>
-                <w:i/>
-                <w:iCs/>
-                <w:color w:val="44546A" w:themeColor="text2"/>
-                <w:sz w:val="18"/>
-                <w:szCs w:val="18"/>
-                <w:lang w:val="en-US"/>
-              </w:rPr>
-              <w:t xml:space="preserve"> </w:t>
-            </w:r>
-            <w:r>
-              <w:rPr>
-                <w:i/>
-                <w:iCs/>
-                <w:color w:val="44546A" w:themeColor="text2"/>
-                <w:sz w:val="18"/>
-                <w:szCs w:val="18"/>
-                <w:lang w:val="en-US"/>
-              </w:rPr>
-              <w:t>3</w:t>
-            </w:r>
-            <w:r>
-              <w:rPr>
-                <w:i/>
-                <w:iCs/>
-                <w:color w:val="44546A" w:themeColor="text2"/>
-                <w:sz w:val="18"/>
-                <w:szCs w:val="18"/>
-                <w:lang w:val="en-US"/>
-              </w:rPr>
-              <w:t xml:space="preserve"> - Training and Validation accuracies as a function of the epoch number for </w:t>
-            </w:r>
-            <w:r>
-              <w:rPr>
-                <w:i/>
-                <w:iCs/>
-                <w:color w:val="44546A" w:themeColor="text2"/>
-                <w:sz w:val="18"/>
-                <w:szCs w:val="18"/>
-                <w:lang w:val="en-US"/>
-              </w:rPr>
-              <w:t xml:space="preserve">Logistic Regression with </w:t>
-            </w:r>
-            <w:r>
-              <w:rPr>
-                <w:i/>
-                <w:iCs/>
-                <w:color w:val="44546A" w:themeColor="text2"/>
-                <w:sz w:val="18"/>
-                <w:szCs w:val="18"/>
-                <w:lang w:val="en-US"/>
-              </w:rPr>
-              <w:t>L</w:t>
-            </w:r>
-            <w:r>
-              <w:rPr>
-                <w:i/>
-                <w:iCs/>
-                <w:color w:val="44546A" w:themeColor="text2"/>
-                <w:sz w:val="18"/>
-                <w:szCs w:val="18"/>
-                <w:lang w:val="en-US"/>
-              </w:rPr>
-              <w:t>2 regularization</w:t>
-            </w:r>
-            <w:r>
-              <w:rPr>
-                <w:i/>
-                <w:iCs/>
-                <w:color w:val="44546A" w:themeColor="text2"/>
-                <w:sz w:val="18"/>
-                <w:szCs w:val="18"/>
-                <w:lang w:val="en-US"/>
-              </w:rPr>
-              <w:t xml:space="preserve"> (l2_penalty = 0.01)</w:t>
-            </w:r>
           </w:p>
         </w:tc>
       </w:tr>
     </w:tbl>
     <w:p>
       <w:pPr>
-        <w:ind w:left="360"/>
         <w:jc w:val="both"/>
         <w:rPr>
           <w:b/>
@@ -810,6 +673,8 @@
         <w:rPr>
           <w:b/>
           <w:bCs/>
+          <w:sz w:val="28"/>
+          <w:szCs w:val="28"/>
           <w:lang w:val="en-US"/>
         </w:rPr>
       </w:pPr>
@@ -817,6 +682,8 @@
         <w:rPr>
           <w:b/>
           <w:bCs/>
+          <w:sz w:val="28"/>
+          <w:szCs w:val="28"/>
           <w:lang w:val="en-US"/>
         </w:rPr>
         <w:t>(c)</w:t>
@@ -844,14 +711,12 @@
       <w:tr>
         <w:tc>
           <w:tcPr>
-            <w:tcW w:w="5228" w:type="dxa"/>
+            <w:tcW w:w="5033" w:type="dxa"/>
           </w:tcPr>
           <w:p>
             <w:pPr>
+              <w:keepNext/>
               <w:jc w:val="center"/>
-              <w:rPr>
-                <w:lang w:val="en-US"/>
-              </w:rPr>
             </w:pPr>
             <w:r>
               <w:rPr>
@@ -899,17 +764,42 @@
               </w:drawing>
             </w:r>
           </w:p>
+          <w:p>
+            <w:pPr>
+              <w:pStyle w:val="Caption"/>
+              <w:jc w:val="center"/>
+              <w:rPr>
+                <w:lang w:val="en-US"/>
+              </w:rPr>
+            </w:pPr>
+            <w:r>
+              <w:rPr>
+                <w:lang w:val="en-US"/>
+              </w:rPr>
+              <w:t>Figur</w:t>
+            </w:r>
+            <w:r>
+              <w:rPr>
+                <w:lang w:val="en-US"/>
+              </w:rPr>
+              <w:t>e</w:t>
+            </w:r>
+            <w:r>
+              <w:rPr>
+                <w:lang w:val="en-US"/>
+              </w:rPr>
+              <w:t xml:space="preserve"> 4 - L2 norm of the weights as a function of the epoch number for the non-regularized Logistic Regression</w:t>
+            </w:r>
+          </w:p>
         </w:tc>
         <w:tc>
           <w:tcPr>
-            <w:tcW w:w="5228" w:type="dxa"/>
+            <w:tcW w:w="5063" w:type="dxa"/>
           </w:tcPr>
           <w:p>
             <w:pPr>
+              <w:keepNext/>
               <w:jc w:val="center"/>
-              <w:rPr>
-                <w:lang w:val="en-US"/>
-              </w:rPr>
             </w:pPr>
             <w:r>
               <w:rPr>
@@ -957,6 +847,1224 @@
               </w:drawing>
             </w:r>
           </w:p>
+          <w:p>
+            <w:pPr>
+              <w:pStyle w:val="Caption"/>
+              <w:jc w:val="center"/>
+              <w:rPr>
+                <w:lang w:val="en-US"/>
+              </w:rPr>
+            </w:pPr>
+            <w:r>
+              <w:rPr>
+                <w:lang w:val="en-US"/>
+              </w:rPr>
+              <w:t>Figur</w:t>
+            </w:r>
+            <w:r>
+              <w:rPr>
+                <w:lang w:val="en-US"/>
+              </w:rPr>
+              <w:t>e</w:t>
+            </w:r>
+            <w:r>
+              <w:rPr>
+                <w:lang w:val="en-US"/>
+              </w:rPr>
+              <w:t xml:space="preserve"> </w:t>
+            </w:r>
+            <w:r>
+              <w:rPr>
+                <w:lang w:val="en-US"/>
+              </w:rPr>
+              <w:t>5</w:t>
+            </w:r>
+            <w:r>
+              <w:rPr>
+                <w:lang w:val="en-US"/>
+              </w:rPr>
+              <w:t xml:space="preserve"> - L2 norm of the weights as a function of the epoch number for the Logistic Regression with L2</w:t>
+            </w:r>
+            <w:r>
+              <w:rPr>
+                <w:lang w:val="en-US"/>
+              </w:rPr>
+              <w:t xml:space="preserve"> R</w:t>
+            </w:r>
+            <w:r>
+              <w:rPr>
+                <w:lang w:val="en-US"/>
+              </w:rPr>
+              <w:t>egularization</w:t>
+            </w:r>
+          </w:p>
+          <w:p>
+            <w:pPr>
+              <w:jc w:val="center"/>
+              <w:rPr>
+                <w:lang w:val="en-US"/>
+              </w:rPr>
+            </w:pPr>
+          </w:p>
+        </w:tc>
+      </w:tr>
+    </w:tbl>
+    <w:p>
+      <w:pPr>
+        <w:ind w:left="360"/>
+        <w:rPr>
+          <w:lang w:val="en-US"/>
+        </w:rPr>
+      </w:pPr>
+    </w:p>
+    <w:p>
+      <w:pPr>
+        <w:ind w:left="360"/>
+        <w:rPr>
+          <w:lang w:val="en-US"/>
+        </w:rPr>
+      </w:pPr>
+      <w:r>
+        <w:rPr>
+          <w:lang w:val="en-US"/>
+        </w:rPr>
+        <w:t>The L2-norm of the weights in the non-regularized logistic regression increases steadily throughout the 100 epochs. This continuous growth indicates that the model is trying to fit the training data as closely as possible by increasing the weight’s magnitudes, which ultimately leads to overfitting. As the weights become large, the model captures specific details and noise in the training data, causing poor performance on unseen data.</w:t>
+      </w:r>
+    </w:p>
+    <w:p>
+      <w:pPr>
+        <w:ind w:left="360"/>
+        <w:rPr>
+          <w:lang w:val="en-US"/>
+        </w:rPr>
+      </w:pPr>
+      <w:r>
+        <w:rPr>
+          <w:lang w:val="en-US"/>
+        </w:rPr>
+        <w:t>In the L2-regularized version, the L2-norm of the weights stabilizes early (after about 20 epochs) and remains relatively constant. This suggests that the regularization term effectively penalizes large weights, preventing them from growing excessively. As a result, the model maintains smaller weights, which helps reduce overfitting and promotes better generalization. This behavior is evident from the improved validation and testing accuracies compared to the non-regularized version.</w:t>
+      </w:r>
+    </w:p>
+    <w:p>
+      <w:pPr>
+        <w:pStyle w:val="ListParagraph"/>
+        <w:numPr>
+          <w:ilvl w:val="0"/>
+          <w:numId w:val="3"/>
+        </w:numPr>
+        <w:rPr>
+          <w:b/>
+          <w:bCs/>
+          <w:sz w:val="28"/>
+          <w:szCs w:val="28"/>
+          <w:lang w:val="en-US"/>
+        </w:rPr>
+      </w:pPr>
+      <w:r>
+        <w:rPr>
+          <w:b/>
+          <w:bCs/>
+          <w:sz w:val="28"/>
+          <w:szCs w:val="28"/>
+          <w:lang w:val="en-US"/>
+        </w:rPr>
+        <w:t>(d)</w:t>
+      </w:r>
+    </w:p>
+    <w:p>
+      <w:pPr>
+        <w:ind w:left="360"/>
+        <w:rPr>
+          <w:lang w:val="en-US"/>
+        </w:rPr>
+      </w:pPr>
+      <w:r>
+        <w:rPr>
+          <w:lang w:val="en-US"/>
+        </w:rPr>
+        <w:t>Despite both L1 and L2 regularization promoting smaller weights, L1 regularization uniquely promotes sparsity, meaning that some weight values can be set to exactly zero during the regularization process.</w:t>
+      </w:r>
+    </w:p>
+    <w:p>
+      <w:pPr>
+        <w:ind w:left="360"/>
+        <w:rPr>
+          <w:lang w:val="en-US"/>
+        </w:rPr>
+      </w:pPr>
+      <w:r>
+        <w:rPr>
+          <w:lang w:val="en-US"/>
+        </w:rPr>
+        <w:t>L1 regularization adds a penalty proportional to the absolute value of the weights (</w:t>
+      </w:r>
+      <w:r>
+        <w:rPr>
+          <w:lang w:val="en-US"/>
+        </w:rPr>
+        <w:t>|</w:t>
+      </w:r>
+      <m:oMath>
+        <m:r>
+          <w:rPr>
+            <w:rFonts w:ascii="Cambria Math" w:hAnsi="Cambria Math"/>
+            <w:lang w:val="en-US"/>
+          </w:rPr>
+          <m:t>w</m:t>
+        </m:r>
+      </m:oMath>
+      <w:r>
+        <w:rPr>
+          <w:lang w:val="en-US"/>
+        </w:rPr>
+        <w:t>|</w:t>
+      </w:r>
+      <w:r>
+        <w:rPr>
+          <w:lang w:val="en-US"/>
+        </w:rPr>
+        <w:t>). This penalty can force weights to shrink to zero when the benefit of a weight's contribution to reducing the loss is outweighed by the penalty.</w:t>
+      </w:r>
+    </w:p>
+    <w:p>
+      <w:pPr>
+        <w:ind w:left="360"/>
+        <w:rPr>
+          <w:lang w:val="en-US"/>
+        </w:rPr>
+      </w:pPr>
+      <w:r>
+        <w:rPr>
+          <w:lang w:val="en-US"/>
+        </w:rPr>
+        <w:t>L2 regularization, on the other hand, adds a penalty proportional to the square of the weights (</w:t>
+      </w:r>
+      <m:oMath>
+        <m:sSup>
+          <m:sSupPr>
+            <m:ctrlPr>
+              <w:rPr>
+                <w:rFonts w:ascii="Cambria Math" w:hAnsi="Cambria Math"/>
+                <w:i/>
+                <w:lang w:val="en-US"/>
+              </w:rPr>
+            </m:ctrlPr>
+          </m:sSupPr>
+          <m:e>
+            <m:r>
+              <w:rPr>
+                <w:rFonts w:ascii="Cambria Math" w:hAnsi="Cambria Math"/>
+                <w:lang w:val="en-US"/>
+              </w:rPr>
+              <m:t>w</m:t>
+            </m:r>
+          </m:e>
+          <m:sup>
+            <m:r>
+              <w:rPr>
+                <w:rFonts w:ascii="Cambria Math" w:hAnsi="Cambria Math"/>
+                <w:lang w:val="en-US"/>
+              </w:rPr>
+              <m:t>2</m:t>
+            </m:r>
+          </m:sup>
+        </m:sSup>
+      </m:oMath>
+      <w:r>
+        <w:rPr>
+          <w:lang w:val="en-US"/>
+        </w:rPr>
+        <w:t>). This encourages weights to become smaller but does not typically shrink them to zero.</w:t>
+      </w:r>
+    </w:p>
+    <w:p>
+      <w:pPr>
+        <w:ind w:left="360"/>
+        <w:rPr>
+          <w:lang w:val="en-US"/>
+        </w:rPr>
+      </w:pPr>
+      <w:r>
+        <w:rPr>
+          <w:lang w:val="en-US"/>
+        </w:rPr>
+        <w:t>Because L1 regularization can lead to some weights being set to zero, it results in a simpler, sparser model that uses fewer features. In comparison, L2 regularization tends to produce a model where all features still contribute, though with smaller weights.</w:t>
+      </w:r>
+    </w:p>
+    <w:p>
+      <w:pPr>
+        <w:rPr>
+          <w:lang w:val="en-US"/>
+        </w:rPr>
+      </w:pPr>
+      <w:r>
+        <w:rPr>
+          <w:lang w:val="en-US"/>
+        </w:rPr>
+        <w:br w:type="page"/>
+      </w:r>
+    </w:p>
+    <w:p>
+      <w:pPr>
+        <w:ind w:left="360"/>
+        <w:rPr>
+          <w:b/>
+          <w:bCs/>
+          <w:sz w:val="28"/>
+          <w:szCs w:val="28"/>
+          <w:lang w:val="en-US"/>
+        </w:rPr>
+      </w:pPr>
+      <w:r>
+        <w:rPr>
+          <w:b/>
+          <w:bCs/>
+          <w:sz w:val="28"/>
+          <w:szCs w:val="28"/>
+          <w:lang w:val="en-US"/>
+        </w:rPr>
+        <w:lastRenderedPageBreak/>
+        <w:t>Question 2.</w:t>
+      </w:r>
+    </w:p>
+    <w:p>
+      <w:pPr>
+        <w:ind w:left="360"/>
+        <w:rPr>
+          <w:b/>
+          <w:bCs/>
+          <w:sz w:val="28"/>
+          <w:szCs w:val="28"/>
+          <w:lang w:val="en-US"/>
+        </w:rPr>
+      </w:pPr>
+      <w:r>
+        <w:rPr>
+          <w:b/>
+          <w:bCs/>
+          <w:sz w:val="28"/>
+          <w:szCs w:val="28"/>
+          <w:lang w:val="en-US"/>
+        </w:rPr>
+        <w:t>1.</w:t>
+      </w:r>
+    </w:p>
+    <w:p>
+      <w:pPr>
+        <w:ind w:left="360"/>
+        <w:rPr>
+          <w:lang w:val="en-US"/>
+        </w:rPr>
+      </w:pPr>
+      <w:r>
+        <w:rPr>
+          <w:lang w:val="en-US"/>
+        </w:rPr>
+        <w:t xml:space="preserve">The learning rate that achieved the highest validation accuracy is </w:t>
+      </w:r>
+      <w:proofErr w:type="spellStart"/>
+      <w:r>
+        <w:rPr>
+          <w:lang w:val="en-US"/>
+        </w:rPr>
+        <w:t>lr</w:t>
+      </w:r>
+      <w:proofErr w:type="spellEnd"/>
+      <w:r>
+        <w:rPr>
+          <w:lang w:val="en-US"/>
+        </w:rPr>
+        <w:t xml:space="preserve"> = 0.001, with final test accuracy of 0.5247 and final validation accuracy </w:t>
+      </w:r>
+      <w:r>
+        <w:rPr>
+          <w:lang w:val="en-US"/>
+        </w:rPr>
+        <w:t xml:space="preserve">of </w:t>
+      </w:r>
+      <w:r>
+        <w:rPr>
+          <w:lang w:val="en-US"/>
+        </w:rPr>
+        <w:t>0.</w:t>
+      </w:r>
+      <w:r>
+        <w:rPr>
+          <w:lang w:val="en-US"/>
+        </w:rPr>
+        <w:t>5264.</w:t>
+      </w:r>
+    </w:p>
+    <w:tbl>
+      <w:tblPr>
+        <w:tblStyle w:val="TableGrid"/>
+        <w:tblW w:w="10106" w:type="dxa"/>
+        <w:tblInd w:w="355" w:type="dxa"/>
+        <w:tblBorders>
+          <w:top w:val="none" w:sz="0" w:space="0" w:color="auto"/>
+          <w:left w:val="none" w:sz="0" w:space="0" w:color="auto"/>
+          <w:bottom w:val="none" w:sz="0" w:space="0" w:color="auto"/>
+          <w:right w:val="none" w:sz="0" w:space="0" w:color="auto"/>
+          <w:insideH w:val="none" w:sz="0" w:space="0" w:color="auto"/>
+          <w:insideV w:val="none" w:sz="0" w:space="0" w:color="auto"/>
+        </w:tblBorders>
+        <w:tblLook w:val="04A0" w:firstRow="1" w:lastRow="0" w:firstColumn="1" w:lastColumn="0" w:noHBand="0" w:noVBand="1"/>
+      </w:tblPr>
+      <w:tblGrid>
+        <w:gridCol w:w="5018"/>
+        <w:gridCol w:w="5093"/>
+      </w:tblGrid>
+      <w:tr>
+        <w:trPr>
+          <w:trHeight w:val="4419"/>
+        </w:trPr>
+        <w:tc>
+          <w:tcPr>
+            <w:tcW w:w="5015" w:type="dxa"/>
+          </w:tcPr>
+          <w:p>
+            <w:pPr>
+              <w:keepNext/>
+            </w:pPr>
+            <w:r>
+              <w:rPr>
+                <w:noProof/>
+              </w:rPr>
+              <w:drawing>
+                <wp:inline distT="0" distB="0" distL="0" distR="0" wp14:anchorId="74FEB0A2" wp14:editId="0980A4CB">
+                  <wp:extent cx="3060000" cy="2411616"/>
+                  <wp:effectExtent l="0" t="0" r="7620" b="8255"/>
+                  <wp:docPr id="1778408479" name="Picture 1"/>
+                  <wp:cNvGraphicFramePr>
+                    <a:graphicFrameLocks xmlns:a="http://schemas.openxmlformats.org/drawingml/2006/main" noChangeAspect="1"/>
+                  </wp:cNvGraphicFramePr>
+                  <a:graphic xmlns:a="http://schemas.openxmlformats.org/drawingml/2006/main">
+                    <a:graphicData uri="http://schemas.openxmlformats.org/drawingml/2006/picture">
+                      <pic:pic xmlns:pic="http://schemas.openxmlformats.org/drawingml/2006/picture">
+                        <pic:nvPicPr>
+                          <pic:cNvPr id="1778408479" name=""/>
+                          <pic:cNvPicPr/>
+                        </pic:nvPicPr>
+                        <pic:blipFill>
+                          <a:blip r:embed="rId11"/>
+                          <a:stretch>
+                            <a:fillRect/>
+                          </a:stretch>
+                        </pic:blipFill>
+                        <pic:spPr>
+                          <a:xfrm>
+                            <a:off x="0" y="0"/>
+                            <a:ext cx="3060000" cy="2411616"/>
+                          </a:xfrm>
+                          <a:prstGeom prst="rect">
+                            <a:avLst/>
+                          </a:prstGeom>
+                        </pic:spPr>
+                      </pic:pic>
+                    </a:graphicData>
+                  </a:graphic>
+                </wp:inline>
+              </w:drawing>
+            </w:r>
+          </w:p>
+          <w:p>
+            <w:pPr>
+              <w:pStyle w:val="Caption"/>
+              <w:rPr>
+                <w:lang w:val="en-US"/>
+              </w:rPr>
+            </w:pPr>
+            <w:r>
+              <w:rPr>
+                <w:lang w:val="en-US"/>
+              </w:rPr>
+              <w:t>Figur</w:t>
+            </w:r>
+            <w:r>
+              <w:rPr>
+                <w:lang w:val="en-US"/>
+              </w:rPr>
+              <w:t>e</w:t>
+            </w:r>
+            <w:r>
+              <w:rPr>
+                <w:lang w:val="en-US"/>
+              </w:rPr>
+              <w:t xml:space="preserve"> </w:t>
+            </w:r>
+            <w:r>
+              <w:rPr>
+                <w:lang w:val="en-US"/>
+              </w:rPr>
+              <w:t>6</w:t>
+            </w:r>
+            <w:r>
+              <w:rPr>
+                <w:lang w:val="en-US"/>
+              </w:rPr>
+              <w:t xml:space="preserve"> - Training and Validation Loss as a function of the epoch number for the Logistic Regression</w:t>
+            </w:r>
+            <w:r>
+              <w:rPr>
+                <w:lang w:val="en-US"/>
+              </w:rPr>
+              <w:t xml:space="preserve"> u</w:t>
+            </w:r>
+            <w:r>
+              <w:rPr>
+                <w:lang w:val="en-US"/>
+              </w:rPr>
+              <w:t xml:space="preserve">sing </w:t>
+            </w:r>
+            <w:proofErr w:type="spellStart"/>
+            <w:r>
+              <w:rPr>
+                <w:lang w:val="en-US"/>
+              </w:rPr>
+              <w:t>PyTorch</w:t>
+            </w:r>
+            <w:proofErr w:type="spellEnd"/>
+            <w:r>
+              <w:rPr>
+                <w:lang w:val="en-US"/>
+              </w:rPr>
+              <w:t xml:space="preserve"> (</w:t>
+            </w:r>
+            <w:proofErr w:type="spellStart"/>
+            <w:r>
+              <w:rPr>
+                <w:lang w:val="en-US"/>
+              </w:rPr>
+              <w:t>lr</w:t>
+            </w:r>
+            <w:proofErr w:type="spellEnd"/>
+            <w:r>
+              <w:rPr>
+                <w:lang w:val="en-US"/>
+              </w:rPr>
+              <w:t xml:space="preserve"> = 0.001)</w:t>
+            </w:r>
+          </w:p>
+        </w:tc>
+        <w:tc>
+          <w:tcPr>
+            <w:tcW w:w="5081" w:type="dxa"/>
+          </w:tcPr>
+          <w:p>
+            <w:pPr>
+              <w:keepNext/>
+            </w:pPr>
+            <w:r>
+              <w:rPr>
+                <w:noProof/>
+              </w:rPr>
+              <w:drawing>
+                <wp:inline distT="0" distB="0" distL="0" distR="0" wp14:anchorId="01CE4A4E" wp14:editId="5E658E80">
+                  <wp:extent cx="3109841" cy="2412000"/>
+                  <wp:effectExtent l="0" t="0" r="0" b="7620"/>
+                  <wp:docPr id="2075268773" name="Picture 1"/>
+                  <wp:cNvGraphicFramePr>
+                    <a:graphicFrameLocks xmlns:a="http://schemas.openxmlformats.org/drawingml/2006/main" noChangeAspect="1"/>
+                  </wp:cNvGraphicFramePr>
+                  <a:graphic xmlns:a="http://schemas.openxmlformats.org/drawingml/2006/main">
+                    <a:graphicData uri="http://schemas.openxmlformats.org/drawingml/2006/picture">
+                      <pic:pic xmlns:pic="http://schemas.openxmlformats.org/drawingml/2006/picture">
+                        <pic:nvPicPr>
+                          <pic:cNvPr id="2075268773" name=""/>
+                          <pic:cNvPicPr/>
+                        </pic:nvPicPr>
+                        <pic:blipFill>
+                          <a:blip r:embed="rId12"/>
+                          <a:stretch>
+                            <a:fillRect/>
+                          </a:stretch>
+                        </pic:blipFill>
+                        <pic:spPr>
+                          <a:xfrm>
+                            <a:off x="0" y="0"/>
+                            <a:ext cx="3109841" cy="2412000"/>
+                          </a:xfrm>
+                          <a:prstGeom prst="rect">
+                            <a:avLst/>
+                          </a:prstGeom>
+                        </pic:spPr>
+                      </pic:pic>
+                    </a:graphicData>
+                  </a:graphic>
+                </wp:inline>
+              </w:drawing>
+            </w:r>
+          </w:p>
+          <w:p>
+            <w:pPr>
+              <w:pStyle w:val="Caption"/>
+              <w:rPr>
+                <w:lang w:val="en-US"/>
+              </w:rPr>
+            </w:pPr>
+            <w:r>
+              <w:rPr>
+                <w:lang w:val="en-US"/>
+              </w:rPr>
+              <w:t>Figur</w:t>
+            </w:r>
+            <w:r>
+              <w:rPr>
+                <w:lang w:val="en-US"/>
+              </w:rPr>
+              <w:t>e</w:t>
+            </w:r>
+            <w:r>
+              <w:rPr>
+                <w:lang w:val="en-US"/>
+              </w:rPr>
+              <w:t xml:space="preserve"> 7 - Validation Accuracy as a function of the epoch number for the Logistic Regression using </w:t>
+            </w:r>
+            <w:proofErr w:type="spellStart"/>
+            <w:r>
+              <w:rPr>
+                <w:lang w:val="en-US"/>
+              </w:rPr>
+              <w:t>PyTorch</w:t>
+            </w:r>
+            <w:proofErr w:type="spellEnd"/>
+            <w:r>
+              <w:rPr>
+                <w:lang w:val="en-US"/>
+              </w:rPr>
+              <w:t xml:space="preserve"> (</w:t>
+            </w:r>
+            <w:proofErr w:type="spellStart"/>
+            <w:r>
+              <w:rPr>
+                <w:lang w:val="en-US"/>
+              </w:rPr>
+              <w:t>lr</w:t>
+            </w:r>
+            <w:proofErr w:type="spellEnd"/>
+            <w:r>
+              <w:rPr>
+                <w:lang w:val="en-US"/>
+              </w:rPr>
+              <w:t xml:space="preserve"> = 0.001)</w:t>
+            </w:r>
+          </w:p>
+          <w:p>
+            <w:pPr>
+              <w:rPr>
+                <w:lang w:val="en-US"/>
+              </w:rPr>
+            </w:pPr>
+          </w:p>
+        </w:tc>
+      </w:tr>
+      <w:tr>
+        <w:tc>
+          <w:tcPr>
+            <w:tcW w:w="5016" w:type="dxa"/>
+          </w:tcPr>
+          <w:p>
+            <w:pPr>
+              <w:keepNext/>
+              <w:jc w:val="both"/>
+            </w:pPr>
+            <w:r>
+              <w:rPr>
+                <w:noProof/>
+              </w:rPr>
+              <w:drawing>
+                <wp:inline distT="0" distB="0" distL="0" distR="0" wp14:anchorId="3E81FD11" wp14:editId="1BD63997">
+                  <wp:extent cx="3060000" cy="2425438"/>
+                  <wp:effectExtent l="0" t="0" r="7620" b="0"/>
+                  <wp:docPr id="1947828524" name="Picture 1"/>
+                  <wp:cNvGraphicFramePr>
+                    <a:graphicFrameLocks xmlns:a="http://schemas.openxmlformats.org/drawingml/2006/main" noChangeAspect="1"/>
+                  </wp:cNvGraphicFramePr>
+                  <a:graphic xmlns:a="http://schemas.openxmlformats.org/drawingml/2006/main">
+                    <a:graphicData uri="http://schemas.openxmlformats.org/drawingml/2006/picture">
+                      <pic:pic xmlns:pic="http://schemas.openxmlformats.org/drawingml/2006/picture">
+                        <pic:nvPicPr>
+                          <pic:cNvPr id="1227987277" name=""/>
+                          <pic:cNvPicPr/>
+                        </pic:nvPicPr>
+                        <pic:blipFill>
+                          <a:blip r:embed="rId13"/>
+                          <a:stretch>
+                            <a:fillRect/>
+                          </a:stretch>
+                        </pic:blipFill>
+                        <pic:spPr>
+                          <a:xfrm>
+                            <a:off x="0" y="0"/>
+                            <a:ext cx="3060000" cy="2425438"/>
+                          </a:xfrm>
+                          <a:prstGeom prst="rect">
+                            <a:avLst/>
+                          </a:prstGeom>
+                        </pic:spPr>
+                      </pic:pic>
+                    </a:graphicData>
+                  </a:graphic>
+                </wp:inline>
+              </w:drawing>
+            </w:r>
+          </w:p>
+          <w:p>
+            <w:pPr>
+              <w:pStyle w:val="Caption"/>
+              <w:jc w:val="both"/>
+              <w:rPr>
+                <w:lang w:val="en-US"/>
+              </w:rPr>
+            </w:pPr>
+            <w:r>
+              <w:rPr>
+                <w:lang w:val="en-US"/>
+              </w:rPr>
+              <w:t xml:space="preserve">Figure 8 - Training and Validation Loss as a function of the epoch number for the Logistic Regression using </w:t>
+            </w:r>
+            <w:proofErr w:type="spellStart"/>
+            <w:r>
+              <w:rPr>
+                <w:lang w:val="en-US"/>
+              </w:rPr>
+              <w:t>PyTorch</w:t>
+            </w:r>
+            <w:proofErr w:type="spellEnd"/>
+            <w:r>
+              <w:rPr>
+                <w:lang w:val="en-US"/>
+              </w:rPr>
+              <w:t xml:space="preserve"> (</w:t>
+            </w:r>
+            <w:proofErr w:type="spellStart"/>
+            <w:r>
+              <w:rPr>
+                <w:lang w:val="en-US"/>
+              </w:rPr>
+              <w:t>lr</w:t>
+            </w:r>
+            <w:proofErr w:type="spellEnd"/>
+            <w:r>
+              <w:rPr>
+                <w:lang w:val="en-US"/>
+              </w:rPr>
+              <w:t xml:space="preserve"> = 0.1)</w:t>
+            </w:r>
+          </w:p>
+        </w:tc>
+        <w:tc>
+          <w:tcPr>
+            <w:tcW w:w="5090" w:type="dxa"/>
+          </w:tcPr>
+          <w:p>
+            <w:pPr>
+              <w:keepNext/>
+              <w:jc w:val="both"/>
+            </w:pPr>
+            <w:r>
+              <w:rPr>
+                <w:noProof/>
+              </w:rPr>
+              <w:drawing>
+                <wp:inline distT="0" distB="0" distL="0" distR="0" wp14:anchorId="7AB4C0C1" wp14:editId="035394A4">
+                  <wp:extent cx="3114675" cy="2425131"/>
+                  <wp:effectExtent l="0" t="0" r="0" b="0"/>
+                  <wp:docPr id="427095" name="Picture 1"/>
+                  <wp:cNvGraphicFramePr>
+                    <a:graphicFrameLocks xmlns:a="http://schemas.openxmlformats.org/drawingml/2006/main" noChangeAspect="1"/>
+                  </wp:cNvGraphicFramePr>
+                  <a:graphic xmlns:a="http://schemas.openxmlformats.org/drawingml/2006/main">
+                    <a:graphicData uri="http://schemas.openxmlformats.org/drawingml/2006/picture">
+                      <pic:pic xmlns:pic="http://schemas.openxmlformats.org/drawingml/2006/picture">
+                        <pic:nvPicPr>
+                          <pic:cNvPr id="1816363973" name=""/>
+                          <pic:cNvPicPr/>
+                        </pic:nvPicPr>
+                        <pic:blipFill>
+                          <a:blip r:embed="rId14"/>
+                          <a:stretch>
+                            <a:fillRect/>
+                          </a:stretch>
+                        </pic:blipFill>
+                        <pic:spPr>
+                          <a:xfrm>
+                            <a:off x="0" y="0"/>
+                            <a:ext cx="3115891" cy="2426078"/>
+                          </a:xfrm>
+                          <a:prstGeom prst="rect">
+                            <a:avLst/>
+                          </a:prstGeom>
+                        </pic:spPr>
+                      </pic:pic>
+                    </a:graphicData>
+                  </a:graphic>
+                </wp:inline>
+              </w:drawing>
+            </w:r>
+          </w:p>
+          <w:p>
+            <w:pPr>
+              <w:pStyle w:val="Caption"/>
+              <w:jc w:val="both"/>
+              <w:rPr>
+                <w:lang w:val="en-US"/>
+              </w:rPr>
+            </w:pPr>
+            <w:r>
+              <w:rPr>
+                <w:lang w:val="en-US"/>
+              </w:rPr>
+              <w:t>Figur</w:t>
+            </w:r>
+            <w:r>
+              <w:rPr>
+                <w:lang w:val="en-US"/>
+              </w:rPr>
+              <w:t>e</w:t>
+            </w:r>
+            <w:r>
+              <w:rPr>
+                <w:lang w:val="en-US"/>
+              </w:rPr>
+              <w:t xml:space="preserve"> 9 - Training and Validation Loss as a function of the epoch number for the Logistic Regression using </w:t>
+            </w:r>
+            <w:proofErr w:type="spellStart"/>
+            <w:r>
+              <w:rPr>
+                <w:lang w:val="en-US"/>
+              </w:rPr>
+              <w:t>PyTorch</w:t>
+            </w:r>
+            <w:proofErr w:type="spellEnd"/>
+            <w:r>
+              <w:rPr>
+                <w:lang w:val="en-US"/>
+              </w:rPr>
+              <w:t xml:space="preserve"> (</w:t>
+            </w:r>
+            <w:proofErr w:type="spellStart"/>
+            <w:r>
+              <w:rPr>
+                <w:lang w:val="en-US"/>
+              </w:rPr>
+              <w:t>lr</w:t>
+            </w:r>
+            <w:proofErr w:type="spellEnd"/>
+            <w:r>
+              <w:rPr>
+                <w:lang w:val="en-US"/>
+              </w:rPr>
+              <w:t xml:space="preserve"> = 0.00001)</w:t>
+            </w:r>
+          </w:p>
+          <w:p>
+            <w:pPr>
+              <w:jc w:val="both"/>
+              <w:rPr>
+                <w:lang w:val="en-US"/>
+              </w:rPr>
+            </w:pPr>
+          </w:p>
+        </w:tc>
+      </w:tr>
+    </w:tbl>
+    <w:p>
+      <w:pPr>
+        <w:ind w:left="360"/>
+        <w:jc w:val="both"/>
+        <w:rPr>
+          <w:lang w:val="en-US"/>
+        </w:rPr>
+      </w:pPr>
+      <w:r>
+        <w:rPr>
+          <w:lang w:val="en-US"/>
+        </w:rPr>
+        <w:t>From the figures above we can see how the different learning rate values impact the model’s performance.</w:t>
+      </w:r>
+      <w:r>
+        <w:rPr>
+          <w:lang w:val="en-US"/>
+        </w:rPr>
+        <w:br/>
+        <w:t>With Learning Rate = 0.1 we can see that the loss values are extremely high and fluctuate significantly, which indicates that the model is likely experiencing instability due to large weight updates.</w:t>
+      </w:r>
+    </w:p>
+    <w:p>
+      <w:pPr>
+        <w:ind w:left="360"/>
+        <w:jc w:val="both"/>
+        <w:rPr>
+          <w:lang w:val="en-US"/>
+        </w:rPr>
+      </w:pPr>
+      <w:r>
+        <w:rPr>
+          <w:lang w:val="en-US"/>
+        </w:rPr>
+        <w:t xml:space="preserve">For Learning Rate = 0.00001 although the loss values are relatively low, they remain higher than those observed for a learning rate of 0.001. This suggests that the learning rate is too small, which causes the model to make minimal progress during training. </w:t>
+      </w:r>
+    </w:p>
+    <w:p>
+      <w:pPr>
+        <w:ind w:left="360"/>
+        <w:jc w:val="both"/>
+        <w:rPr>
+          <w:lang w:val="en-US"/>
+        </w:rPr>
+      </w:pPr>
+      <w:r>
+        <w:rPr>
+          <w:lang w:val="en-US"/>
+        </w:rPr>
+        <w:t>Finally, for Learning Rate = 0.001, we see that this is the configuration that achieves the highest validation accuracy and the lowest validation loss, indicating that this value provides a good balance between convergence speed and stability.</w:t>
+      </w:r>
+    </w:p>
+    <w:p>
+      <w:pPr>
+        <w:rPr>
+          <w:lang w:val="en-US"/>
+        </w:rPr>
+      </w:pPr>
+      <w:r>
+        <w:rPr>
+          <w:lang w:val="en-US"/>
+        </w:rPr>
+        <w:br w:type="page"/>
+      </w:r>
+    </w:p>
+    <w:p>
+      <w:pPr>
+        <w:pStyle w:val="ListParagraph"/>
+        <w:numPr>
+          <w:ilvl w:val="0"/>
+          <w:numId w:val="5"/>
+        </w:numPr>
+        <w:jc w:val="both"/>
+        <w:rPr>
+          <w:b/>
+          <w:bCs/>
+          <w:sz w:val="28"/>
+          <w:szCs w:val="28"/>
+          <w:lang w:val="en-US"/>
+        </w:rPr>
+      </w:pPr>
+      <w:r>
+        <w:rPr>
+          <w:b/>
+          <w:bCs/>
+          <w:sz w:val="28"/>
+          <w:szCs w:val="28"/>
+          <w:lang w:val="en-US"/>
+        </w:rPr>
+        <w:lastRenderedPageBreak/>
+        <w:t>(a)</w:t>
+      </w:r>
+    </w:p>
+    <w:tbl>
+      <w:tblPr>
+        <w:tblStyle w:val="TableGrid"/>
+        <w:tblW w:w="0" w:type="auto"/>
+        <w:tblInd w:w="360" w:type="dxa"/>
+        <w:tblBorders>
+          <w:top w:val="none" w:sz="0" w:space="0" w:color="auto"/>
+          <w:left w:val="none" w:sz="0" w:space="0" w:color="auto"/>
+          <w:bottom w:val="none" w:sz="0" w:space="0" w:color="auto"/>
+          <w:right w:val="none" w:sz="0" w:space="0" w:color="auto"/>
+          <w:insideH w:val="none" w:sz="0" w:space="0" w:color="auto"/>
+          <w:insideV w:val="none" w:sz="0" w:space="0" w:color="auto"/>
+        </w:tblBorders>
+        <w:tblLook w:val="04A0" w:firstRow="1" w:lastRow="0" w:firstColumn="1" w:lastColumn="0" w:noHBand="0" w:noVBand="1"/>
+      </w:tblPr>
+      <w:tblGrid>
+        <w:gridCol w:w="5018"/>
+        <w:gridCol w:w="5088"/>
+      </w:tblGrid>
+      <w:tr>
+        <w:tc>
+          <w:tcPr>
+            <w:tcW w:w="5228" w:type="dxa"/>
+          </w:tcPr>
+          <w:p>
+            <w:pPr>
+              <w:keepNext/>
+              <w:jc w:val="both"/>
+            </w:pPr>
+            <w:r>
+              <w:rPr>
+                <w:noProof/>
+              </w:rPr>
+              <w:drawing>
+                <wp:inline distT="0" distB="0" distL="0" distR="0" wp14:anchorId="083B021D" wp14:editId="0174799B">
+                  <wp:extent cx="3060000" cy="2411616"/>
+                  <wp:effectExtent l="0" t="0" r="7620" b="8255"/>
+                  <wp:docPr id="924146375" name="Picture 1"/>
+                  <wp:cNvGraphicFramePr>
+                    <a:graphicFrameLocks xmlns:a="http://schemas.openxmlformats.org/drawingml/2006/main" noChangeAspect="1"/>
+                  </wp:cNvGraphicFramePr>
+                  <a:graphic xmlns:a="http://schemas.openxmlformats.org/drawingml/2006/main">
+                    <a:graphicData uri="http://schemas.openxmlformats.org/drawingml/2006/picture">
+                      <pic:pic xmlns:pic="http://schemas.openxmlformats.org/drawingml/2006/picture">
+                        <pic:nvPicPr>
+                          <pic:cNvPr id="924146375" name=""/>
+                          <pic:cNvPicPr/>
+                        </pic:nvPicPr>
+                        <pic:blipFill>
+                          <a:blip r:embed="rId15"/>
+                          <a:stretch>
+                            <a:fillRect/>
+                          </a:stretch>
+                        </pic:blipFill>
+                        <pic:spPr>
+                          <a:xfrm>
+                            <a:off x="0" y="0"/>
+                            <a:ext cx="3060000" cy="2411616"/>
+                          </a:xfrm>
+                          <a:prstGeom prst="rect">
+                            <a:avLst/>
+                          </a:prstGeom>
+                        </pic:spPr>
+                      </pic:pic>
+                    </a:graphicData>
+                  </a:graphic>
+                </wp:inline>
+              </w:drawing>
+            </w:r>
+          </w:p>
+          <w:p>
+            <w:pPr>
+              <w:pStyle w:val="Caption"/>
+              <w:jc w:val="both"/>
+              <w:rPr>
+                <w:lang w:val="en-US"/>
+              </w:rPr>
+            </w:pPr>
+            <w:r>
+              <w:rPr>
+                <w:lang w:val="en-US"/>
+              </w:rPr>
+              <w:t>Figur</w:t>
+            </w:r>
+            <w:r>
+              <w:rPr>
+                <w:lang w:val="en-US"/>
+              </w:rPr>
+              <w:t>e</w:t>
+            </w:r>
+            <w:r>
+              <w:rPr>
+                <w:lang w:val="en-US"/>
+              </w:rPr>
+              <w:t xml:space="preserve"> </w:t>
+            </w:r>
+            <w:r>
+              <w:rPr>
+                <w:lang w:val="en-US"/>
+              </w:rPr>
+              <w:t>10</w:t>
+            </w:r>
+            <w:r>
+              <w:rPr>
+                <w:lang w:val="en-US"/>
+              </w:rPr>
+              <w:t xml:space="preserve"> </w:t>
+            </w:r>
+            <w:r>
+              <w:rPr>
+                <w:lang w:val="en-US"/>
+              </w:rPr>
+              <w:t>–</w:t>
+            </w:r>
+            <w:r>
+              <w:rPr>
+                <w:lang w:val="en-US"/>
+              </w:rPr>
+              <w:t xml:space="preserve"> Training</w:t>
+            </w:r>
+            <w:r>
+              <w:rPr>
+                <w:lang w:val="en-US"/>
+              </w:rPr>
+              <w:t xml:space="preserve"> </w:t>
+            </w:r>
+            <w:r>
+              <w:rPr>
+                <w:lang w:val="en-US"/>
+              </w:rPr>
+              <w:t xml:space="preserve">and Validation Loss as a function of the epoch number for the </w:t>
+            </w:r>
+            <w:proofErr w:type="spellStart"/>
+            <w:r>
+              <w:rPr>
+                <w:lang w:val="en-US"/>
+              </w:rPr>
+              <w:t>FeedForward</w:t>
+            </w:r>
+            <w:proofErr w:type="spellEnd"/>
+            <w:r>
+              <w:rPr>
+                <w:lang w:val="en-US"/>
+              </w:rPr>
+              <w:t xml:space="preserve"> using </w:t>
+            </w:r>
+            <w:proofErr w:type="spellStart"/>
+            <w:r>
+              <w:rPr>
+                <w:lang w:val="en-US"/>
+              </w:rPr>
+              <w:t>PyTorch</w:t>
+            </w:r>
+            <w:proofErr w:type="spellEnd"/>
+            <w:r>
+              <w:rPr>
+                <w:lang w:val="en-US"/>
+              </w:rPr>
+              <w:t xml:space="preserve"> (</w:t>
+            </w:r>
+            <w:proofErr w:type="spellStart"/>
+            <w:r>
+              <w:rPr>
+                <w:lang w:val="en-US"/>
+              </w:rPr>
+              <w:t>batch_size</w:t>
+            </w:r>
+            <w:proofErr w:type="spellEnd"/>
+            <w:r>
+              <w:rPr>
+                <w:lang w:val="en-US"/>
+              </w:rPr>
+              <w:t xml:space="preserve"> = 64)</w:t>
+            </w:r>
+          </w:p>
+        </w:tc>
+        <w:tc>
+          <w:tcPr>
+            <w:tcW w:w="5228" w:type="dxa"/>
+          </w:tcPr>
+          <w:p>
+            <w:pPr>
+              <w:keepNext/>
+              <w:jc w:val="both"/>
+            </w:pPr>
+            <w:r>
+              <w:rPr>
+                <w:noProof/>
+              </w:rPr>
+              <w:drawing>
+                <wp:inline distT="0" distB="0" distL="0" distR="0" wp14:anchorId="7ADBEB85" wp14:editId="68BC02D6">
+                  <wp:extent cx="3101143" cy="2412000"/>
+                  <wp:effectExtent l="0" t="0" r="4445" b="7620"/>
+                  <wp:docPr id="902889842" name="Picture 1"/>
+                  <wp:cNvGraphicFramePr>
+                    <a:graphicFrameLocks xmlns:a="http://schemas.openxmlformats.org/drawingml/2006/main" noChangeAspect="1"/>
+                  </wp:cNvGraphicFramePr>
+                  <a:graphic xmlns:a="http://schemas.openxmlformats.org/drawingml/2006/main">
+                    <a:graphicData uri="http://schemas.openxmlformats.org/drawingml/2006/picture">
+                      <pic:pic xmlns:pic="http://schemas.openxmlformats.org/drawingml/2006/picture">
+                        <pic:nvPicPr>
+                          <pic:cNvPr id="902889842" name=""/>
+                          <pic:cNvPicPr/>
+                        </pic:nvPicPr>
+                        <pic:blipFill>
+                          <a:blip r:embed="rId16"/>
+                          <a:stretch>
+                            <a:fillRect/>
+                          </a:stretch>
+                        </pic:blipFill>
+                        <pic:spPr>
+                          <a:xfrm>
+                            <a:off x="0" y="0"/>
+                            <a:ext cx="3101143" cy="2412000"/>
+                          </a:xfrm>
+                          <a:prstGeom prst="rect">
+                            <a:avLst/>
+                          </a:prstGeom>
+                        </pic:spPr>
+                      </pic:pic>
+                    </a:graphicData>
+                  </a:graphic>
+                </wp:inline>
+              </w:drawing>
+            </w:r>
+          </w:p>
+          <w:p>
+            <w:pPr>
+              <w:pStyle w:val="Caption"/>
+              <w:jc w:val="both"/>
+              <w:rPr>
+                <w:lang w:val="en-US"/>
+              </w:rPr>
+            </w:pPr>
+            <w:r>
+              <w:rPr>
+                <w:lang w:val="en-US"/>
+              </w:rPr>
+              <w:t>Figur</w:t>
+            </w:r>
+            <w:r>
+              <w:rPr>
+                <w:lang w:val="en-US"/>
+              </w:rPr>
+              <w:t>e 11</w:t>
+            </w:r>
+            <w:r>
+              <w:rPr>
+                <w:lang w:val="en-US"/>
+              </w:rPr>
+              <w:t xml:space="preserve"> - Validation Accuracy as a function of the epoch number for the </w:t>
+            </w:r>
+            <w:proofErr w:type="spellStart"/>
+            <w:r>
+              <w:rPr>
+                <w:lang w:val="en-US"/>
+              </w:rPr>
+              <w:t>FeedForward</w:t>
+            </w:r>
+            <w:proofErr w:type="spellEnd"/>
+            <w:r>
+              <w:rPr>
+                <w:lang w:val="en-US"/>
+              </w:rPr>
+              <w:t xml:space="preserve"> using </w:t>
+            </w:r>
+            <w:proofErr w:type="spellStart"/>
+            <w:r>
+              <w:rPr>
+                <w:lang w:val="en-US"/>
+              </w:rPr>
+              <w:t>PyTorch</w:t>
+            </w:r>
+            <w:proofErr w:type="spellEnd"/>
+            <w:r>
+              <w:rPr>
+                <w:lang w:val="en-US"/>
+              </w:rPr>
+              <w:t xml:space="preserve"> (</w:t>
+            </w:r>
+            <w:proofErr w:type="spellStart"/>
+            <w:r>
+              <w:rPr>
+                <w:lang w:val="en-US"/>
+              </w:rPr>
+              <w:t>batch_size</w:t>
+            </w:r>
+            <w:proofErr w:type="spellEnd"/>
+            <w:r>
+              <w:rPr>
+                <w:lang w:val="en-US"/>
+              </w:rPr>
+              <w:t xml:space="preserve"> = 64)</w:t>
+            </w:r>
+          </w:p>
+          <w:p>
+            <w:pPr>
+              <w:jc w:val="both"/>
+              <w:rPr>
+                <w:lang w:val="en-US"/>
+              </w:rPr>
+            </w:pPr>
+          </w:p>
         </w:tc>
       </w:tr>
       <w:tr>
@@ -966,67 +2074,1070 @@
           </w:tcPr>
           <w:p>
             <w:pPr>
+              <w:keepNext/>
               <w:jc w:val="both"/>
-              <w:rPr>
-                <w:sz w:val="18"/>
-                <w:szCs w:val="18"/>
-                <w:lang w:val="en-US"/>
-              </w:rPr>
             </w:pPr>
             <w:r>
               <w:rPr>
-                <w:color w:val="44546A" w:themeColor="text2"/>
-                <w:sz w:val="18"/>
-                <w:szCs w:val="18"/>
-                <w:lang w:val="en-US"/>
-              </w:rPr>
-              <w:t xml:space="preserve">Figure </w:t>
-            </w:r>
-            <w:r>
-              <w:rPr>
-                <w:color w:val="44546A" w:themeColor="text2"/>
-                <w:sz w:val="18"/>
-                <w:szCs w:val="18"/>
+                <w:noProof/>
+              </w:rPr>
+              <w:drawing>
+                <wp:inline distT="0" distB="0" distL="0" distR="0" wp14:anchorId="25124929" wp14:editId="4D19F350">
+                  <wp:extent cx="3060000" cy="2411616"/>
+                  <wp:effectExtent l="0" t="0" r="7620" b="8255"/>
+                  <wp:docPr id="471201203" name="Picture 1"/>
+                  <wp:cNvGraphicFramePr>
+                    <a:graphicFrameLocks xmlns:a="http://schemas.openxmlformats.org/drawingml/2006/main" noChangeAspect="1"/>
+                  </wp:cNvGraphicFramePr>
+                  <a:graphic xmlns:a="http://schemas.openxmlformats.org/drawingml/2006/main">
+                    <a:graphicData uri="http://schemas.openxmlformats.org/drawingml/2006/picture">
+                      <pic:pic xmlns:pic="http://schemas.openxmlformats.org/drawingml/2006/picture">
+                        <pic:nvPicPr>
+                          <pic:cNvPr id="471201203" name=""/>
+                          <pic:cNvPicPr/>
+                        </pic:nvPicPr>
+                        <pic:blipFill>
+                          <a:blip r:embed="rId17"/>
+                          <a:stretch>
+                            <a:fillRect/>
+                          </a:stretch>
+                        </pic:blipFill>
+                        <pic:spPr>
+                          <a:xfrm>
+                            <a:off x="0" y="0"/>
+                            <a:ext cx="3060000" cy="2411616"/>
+                          </a:xfrm>
+                          <a:prstGeom prst="rect">
+                            <a:avLst/>
+                          </a:prstGeom>
+                        </pic:spPr>
+                      </pic:pic>
+                    </a:graphicData>
+                  </a:graphic>
+                </wp:inline>
+              </w:drawing>
+            </w:r>
+          </w:p>
+          <w:p>
+            <w:pPr>
+              <w:pStyle w:val="Caption"/>
+              <w:jc w:val="both"/>
+              <w:rPr>
+                <w:lang w:val="en-US"/>
+              </w:rPr>
+            </w:pPr>
+            <w:r>
+              <w:rPr>
+                <w:lang w:val="en-US"/>
+              </w:rPr>
+              <w:t>Figur</w:t>
+            </w:r>
+            <w:r>
+              <w:rPr>
+                <w:lang w:val="en-US"/>
+              </w:rPr>
+              <w:t>e</w:t>
+            </w:r>
+            <w:r>
+              <w:rPr>
+                <w:lang w:val="en-US"/>
+              </w:rPr>
+              <w:t xml:space="preserve"> </w:t>
+            </w:r>
+            <w:r>
+              <w:rPr>
+                <w:lang w:val="en-US"/>
+              </w:rPr>
+              <w:t>12</w:t>
+            </w:r>
+            <w:r>
+              <w:rPr>
+                <w:lang w:val="en-US"/>
+              </w:rPr>
+              <w:t xml:space="preserve"> - Training and Validation Loss as a function of the epoch number for the </w:t>
+            </w:r>
+            <w:proofErr w:type="spellStart"/>
+            <w:r>
+              <w:rPr>
+                <w:lang w:val="en-US"/>
+              </w:rPr>
+              <w:t>FeedForward</w:t>
+            </w:r>
+            <w:proofErr w:type="spellEnd"/>
+            <w:r>
+              <w:rPr>
+                <w:lang w:val="en-US"/>
+              </w:rPr>
+              <w:t xml:space="preserve"> using </w:t>
+            </w:r>
+            <w:proofErr w:type="spellStart"/>
+            <w:r>
+              <w:rPr>
+                <w:lang w:val="en-US"/>
+              </w:rPr>
+              <w:t>PyTorch</w:t>
+            </w:r>
+            <w:proofErr w:type="spellEnd"/>
+            <w:r>
+              <w:rPr>
+                <w:lang w:val="en-US"/>
+              </w:rPr>
+              <w:t xml:space="preserve"> (</w:t>
+            </w:r>
+            <w:proofErr w:type="spellStart"/>
+            <w:r>
+              <w:rPr>
+                <w:lang w:val="en-US"/>
+              </w:rPr>
+              <w:t>batch_size</w:t>
+            </w:r>
+            <w:proofErr w:type="spellEnd"/>
+            <w:r>
+              <w:rPr>
+                <w:lang w:val="en-US"/>
+              </w:rPr>
+              <w:t xml:space="preserve"> = 512)</w:t>
+            </w:r>
+          </w:p>
+        </w:tc>
+        <w:tc>
+          <w:tcPr>
+            <w:tcW w:w="5228" w:type="dxa"/>
+          </w:tcPr>
+          <w:p>
+            <w:pPr>
+              <w:keepNext/>
+              <w:jc w:val="both"/>
+            </w:pPr>
+            <w:r>
+              <w:rPr>
+                <w:noProof/>
+              </w:rPr>
+              <w:drawing>
+                <wp:inline distT="0" distB="0" distL="0" distR="0" wp14:anchorId="50E430B3" wp14:editId="3B628474">
+                  <wp:extent cx="3111807" cy="2412000"/>
+                  <wp:effectExtent l="0" t="0" r="0" b="7620"/>
+                  <wp:docPr id="695522765" name="Picture 1"/>
+                  <wp:cNvGraphicFramePr>
+                    <a:graphicFrameLocks xmlns:a="http://schemas.openxmlformats.org/drawingml/2006/main" noChangeAspect="1"/>
+                  </wp:cNvGraphicFramePr>
+                  <a:graphic xmlns:a="http://schemas.openxmlformats.org/drawingml/2006/main">
+                    <a:graphicData uri="http://schemas.openxmlformats.org/drawingml/2006/picture">
+                      <pic:pic xmlns:pic="http://schemas.openxmlformats.org/drawingml/2006/picture">
+                        <pic:nvPicPr>
+                          <pic:cNvPr id="695522765" name=""/>
+                          <pic:cNvPicPr/>
+                        </pic:nvPicPr>
+                        <pic:blipFill>
+                          <a:blip r:embed="rId18"/>
+                          <a:stretch>
+                            <a:fillRect/>
+                          </a:stretch>
+                        </pic:blipFill>
+                        <pic:spPr>
+                          <a:xfrm>
+                            <a:off x="0" y="0"/>
+                            <a:ext cx="3111807" cy="2412000"/>
+                          </a:xfrm>
+                          <a:prstGeom prst="rect">
+                            <a:avLst/>
+                          </a:prstGeom>
+                        </pic:spPr>
+                      </pic:pic>
+                    </a:graphicData>
+                  </a:graphic>
+                </wp:inline>
+              </w:drawing>
+            </w:r>
+          </w:p>
+          <w:p>
+            <w:pPr>
+              <w:pStyle w:val="Caption"/>
+              <w:jc w:val="both"/>
+              <w:rPr>
+                <w:lang w:val="en-US"/>
+              </w:rPr>
+            </w:pPr>
+            <w:r>
+              <w:rPr>
+                <w:lang w:val="en-US"/>
+              </w:rPr>
+              <w:t>Figur</w:t>
+            </w:r>
+            <w:r>
+              <w:rPr>
+                <w:lang w:val="en-US"/>
+              </w:rPr>
+              <w:t>e</w:t>
+            </w:r>
+            <w:r>
+              <w:rPr>
+                <w:lang w:val="en-US"/>
+              </w:rPr>
+              <w:t xml:space="preserve"> 13 - Validation Accuracy as a function of the epoch number for the </w:t>
+            </w:r>
+            <w:proofErr w:type="spellStart"/>
+            <w:r>
+              <w:rPr>
+                <w:lang w:val="en-US"/>
+              </w:rPr>
+              <w:t>FeedForward</w:t>
+            </w:r>
+            <w:proofErr w:type="spellEnd"/>
+            <w:r>
+              <w:rPr>
+                <w:lang w:val="en-US"/>
+              </w:rPr>
+              <w:t xml:space="preserve"> using </w:t>
+            </w:r>
+            <w:proofErr w:type="spellStart"/>
+            <w:r>
+              <w:rPr>
+                <w:lang w:val="en-US"/>
+              </w:rPr>
+              <w:t>PyTorch</w:t>
+            </w:r>
+            <w:proofErr w:type="spellEnd"/>
+            <w:r>
+              <w:rPr>
+                <w:lang w:val="en-US"/>
+              </w:rPr>
+              <w:t xml:space="preserve"> (</w:t>
+            </w:r>
+            <w:proofErr w:type="spellStart"/>
+            <w:r>
+              <w:rPr>
+                <w:lang w:val="en-US"/>
+              </w:rPr>
+              <w:t>batch_size</w:t>
+            </w:r>
+            <w:proofErr w:type="spellEnd"/>
+            <w:r>
+              <w:rPr>
+                <w:lang w:val="en-US"/>
+              </w:rPr>
+              <w:t xml:space="preserve"> = 512)</w:t>
+            </w:r>
+          </w:p>
+          <w:p>
+            <w:pPr>
+              <w:jc w:val="both"/>
+              <w:rPr>
+                <w:lang w:val="en-US"/>
+              </w:rPr>
+            </w:pPr>
+          </w:p>
+        </w:tc>
+      </w:tr>
+    </w:tbl>
+    <w:p>
+      <w:pPr>
+        <w:ind w:left="360"/>
+        <w:jc w:val="both"/>
+        <w:rPr>
+          <w:lang w:val="en-US"/>
+        </w:rPr>
+      </w:pPr>
+      <w:r>
+        <w:rPr>
+          <w:lang w:val="en-US"/>
+        </w:rPr>
+        <w:t xml:space="preserve">For </w:t>
+      </w:r>
+      <w:proofErr w:type="spellStart"/>
+      <w:r>
+        <w:rPr>
+          <w:lang w:val="en-US"/>
+        </w:rPr>
+        <w:t>batch_size</w:t>
+      </w:r>
+      <w:proofErr w:type="spellEnd"/>
+      <w:r>
+        <w:rPr>
+          <w:lang w:val="en-US"/>
+        </w:rPr>
+        <w:t xml:space="preserve"> = 64 the final results were: validation accuracy = 0.6061; test accuracy = 0.6093; validation loss = 1.0197; test loss = 0.7804 and training time 1 minute and 4 seconds.</w:t>
+      </w:r>
+    </w:p>
+    <w:p>
+      <w:pPr>
+        <w:ind w:left="360"/>
+        <w:jc w:val="both"/>
+        <w:rPr>
+          <w:lang w:val="en-US"/>
+        </w:rPr>
+      </w:pPr>
+      <w:r>
+        <w:rPr>
+          <w:lang w:val="en-US"/>
+        </w:rPr>
+        <w:t xml:space="preserve">For </w:t>
+      </w:r>
+      <w:proofErr w:type="spellStart"/>
+      <w:r>
+        <w:rPr>
+          <w:lang w:val="en-US"/>
+        </w:rPr>
+        <w:t>batch_size</w:t>
+      </w:r>
+      <w:proofErr w:type="spellEnd"/>
+      <w:r>
+        <w:rPr>
+          <w:lang w:val="en-US"/>
+        </w:rPr>
+        <w:t xml:space="preserve"> = </w:t>
+      </w:r>
+      <w:r>
+        <w:rPr>
+          <w:lang w:val="en-US"/>
+        </w:rPr>
+        <w:t>512</w:t>
+      </w:r>
+      <w:r>
+        <w:rPr>
+          <w:lang w:val="en-US"/>
+        </w:rPr>
+        <w:t xml:space="preserve"> the </w:t>
+      </w:r>
+      <w:proofErr w:type="gramStart"/>
+      <w:r>
+        <w:rPr>
+          <w:lang w:val="en-US"/>
+        </w:rPr>
+        <w:t>final results</w:t>
+      </w:r>
+      <w:proofErr w:type="gramEnd"/>
+      <w:r>
+        <w:rPr>
+          <w:lang w:val="en-US"/>
+        </w:rPr>
+        <w:t xml:space="preserve"> were: validation accuracy = 0.</w:t>
+      </w:r>
+      <w:r>
+        <w:rPr>
+          <w:lang w:val="en-US"/>
+        </w:rPr>
+        <w:t>5028</w:t>
+      </w:r>
+      <w:r>
+        <w:rPr>
+          <w:lang w:val="en-US"/>
+        </w:rPr>
+        <w:t>; test accuracy = 0.</w:t>
+      </w:r>
+      <w:r>
+        <w:rPr>
+          <w:lang w:val="en-US"/>
+        </w:rPr>
+        <w:t>5190</w:t>
+      </w:r>
+      <w:r>
+        <w:rPr>
+          <w:lang w:val="en-US"/>
+        </w:rPr>
+        <w:t>; validation loss = 1.</w:t>
+      </w:r>
+      <w:r>
+        <w:rPr>
+          <w:lang w:val="en-US"/>
+        </w:rPr>
+        <w:t>2562</w:t>
+      </w:r>
+      <w:r>
+        <w:rPr>
+          <w:lang w:val="en-US"/>
+        </w:rPr>
+        <w:t xml:space="preserve">; test loss = </w:t>
+      </w:r>
+      <w:r>
+        <w:rPr>
+          <w:lang w:val="en-US"/>
+        </w:rPr>
+        <w:t>1.2551</w:t>
+      </w:r>
+      <w:r>
+        <w:rPr>
+          <w:lang w:val="en-US"/>
+        </w:rPr>
+        <w:t xml:space="preserve"> and training time </w:t>
+      </w:r>
+      <w:r>
+        <w:rPr>
+          <w:lang w:val="en-US"/>
+        </w:rPr>
+        <w:t>0</w:t>
+      </w:r>
+      <w:r>
+        <w:rPr>
+          <w:lang w:val="en-US"/>
+        </w:rPr>
+        <w:t xml:space="preserve"> minute</w:t>
+      </w:r>
+      <w:r>
+        <w:rPr>
+          <w:lang w:val="en-US"/>
+        </w:rPr>
+        <w:t>s</w:t>
+      </w:r>
+      <w:r>
+        <w:rPr>
+          <w:lang w:val="en-US"/>
+        </w:rPr>
+        <w:t xml:space="preserve"> and</w:t>
+      </w:r>
+      <w:r>
+        <w:rPr>
+          <w:lang w:val="en-US"/>
+        </w:rPr>
+        <w:t xml:space="preserve"> 40</w:t>
+      </w:r>
+      <w:r>
+        <w:rPr>
+          <w:lang w:val="en-US"/>
+        </w:rPr>
+        <w:t xml:space="preserve"> seconds.</w:t>
+      </w:r>
+    </w:p>
+    <w:p>
+      <w:pPr>
+        <w:ind w:left="360"/>
+        <w:jc w:val="both"/>
+        <w:rPr>
+          <w:lang w:val="en-US"/>
+        </w:rPr>
+      </w:pPr>
+      <w:r>
+        <w:rPr>
+          <w:lang w:val="en-US"/>
+        </w:rPr>
+        <w:t>The model trained with a smaller batch size (64) achieved higher validation accuracy because it allows for more frequent weight updates, enabling the model to adapt more effectively to the training data. However, the increased number of iterations per epoch leads to longer training times. In contrast, a larger batch size (512) results in faster training due to fewer iterations per epoch but sacrifices performance in terms of accuracy and loss.</w:t>
+      </w:r>
+    </w:p>
+    <w:p>
+      <w:pPr>
+        <w:rPr>
+          <w:lang w:val="en-US"/>
+        </w:rPr>
+      </w:pPr>
+      <w:r>
+        <w:rPr>
+          <w:lang w:val="en-US"/>
+        </w:rPr>
+        <w:br w:type="page"/>
+      </w:r>
+    </w:p>
+    <w:p>
+      <w:pPr>
+        <w:pStyle w:val="ListParagraph"/>
+        <w:numPr>
+          <w:ilvl w:val="0"/>
+          <w:numId w:val="6"/>
+        </w:numPr>
+        <w:jc w:val="both"/>
+        <w:rPr>
+          <w:b/>
+          <w:bCs/>
+          <w:sz w:val="28"/>
+          <w:szCs w:val="28"/>
+          <w:lang w:val="en-US"/>
+        </w:rPr>
+      </w:pPr>
+      <w:r>
+        <w:rPr>
+          <w:b/>
+          <w:bCs/>
+          <w:sz w:val="28"/>
+          <w:szCs w:val="28"/>
+          <w:lang w:val="en-US"/>
+        </w:rPr>
+        <w:lastRenderedPageBreak/>
+        <w:t>(</w:t>
+      </w:r>
+      <w:r>
+        <w:rPr>
+          <w:b/>
+          <w:bCs/>
+          <w:sz w:val="28"/>
+          <w:szCs w:val="28"/>
+          <w:lang w:val="en-US"/>
+        </w:rPr>
+        <w:t>b</w:t>
+      </w:r>
+      <w:r>
+        <w:rPr>
+          <w:b/>
+          <w:bCs/>
+          <w:sz w:val="28"/>
+          <w:szCs w:val="28"/>
+          <w:lang w:val="en-US"/>
+        </w:rPr>
+        <w:t>)</w:t>
+      </w:r>
+    </w:p>
+    <w:tbl>
+      <w:tblPr>
+        <w:tblStyle w:val="TableGrid"/>
+        <w:tblW w:w="11277" w:type="dxa"/>
+        <w:jc w:val="center"/>
+        <w:tblBorders>
+          <w:top w:val="none" w:sz="0" w:space="0" w:color="auto"/>
+          <w:left w:val="none" w:sz="0" w:space="0" w:color="auto"/>
+          <w:bottom w:val="none" w:sz="0" w:space="0" w:color="auto"/>
+          <w:right w:val="none" w:sz="0" w:space="0" w:color="auto"/>
+          <w:insideH w:val="none" w:sz="0" w:space="0" w:color="auto"/>
+          <w:insideV w:val="none" w:sz="0" w:space="0" w:color="auto"/>
+        </w:tblBorders>
+        <w:tblLook w:val="04A0" w:firstRow="1" w:lastRow="0" w:firstColumn="1" w:lastColumn="0" w:noHBand="0" w:noVBand="1"/>
+      </w:tblPr>
+      <w:tblGrid>
+        <w:gridCol w:w="3759"/>
+        <w:gridCol w:w="3759"/>
+        <w:gridCol w:w="3759"/>
+      </w:tblGrid>
+      <w:tr>
+        <w:trPr>
+          <w:trHeight w:val="1352"/>
+          <w:jc w:val="center"/>
+        </w:trPr>
+        <w:tc>
+          <w:tcPr>
+            <w:tcW w:w="3759" w:type="dxa"/>
+          </w:tcPr>
+          <w:p>
+            <w:pPr>
+              <w:keepNext/>
+              <w:jc w:val="center"/>
+            </w:pPr>
+            <w:r>
+              <w:rPr>
+                <w:noProof/>
+              </w:rPr>
+              <w:drawing>
+                <wp:inline distT="0" distB="0" distL="0" distR="0" wp14:anchorId="2645DFB6" wp14:editId="4365352C">
+                  <wp:extent cx="2232000" cy="1758339"/>
+                  <wp:effectExtent l="0" t="0" r="0" b="0"/>
+                  <wp:docPr id="1452915832" name="Picture 1"/>
+                  <wp:cNvGraphicFramePr>
+                    <a:graphicFrameLocks xmlns:a="http://schemas.openxmlformats.org/drawingml/2006/main" noChangeAspect="1"/>
+                  </wp:cNvGraphicFramePr>
+                  <a:graphic xmlns:a="http://schemas.openxmlformats.org/drawingml/2006/main">
+                    <a:graphicData uri="http://schemas.openxmlformats.org/drawingml/2006/picture">
+                      <pic:pic xmlns:pic="http://schemas.openxmlformats.org/drawingml/2006/picture">
+                        <pic:nvPicPr>
+                          <pic:cNvPr id="1452915832" name=""/>
+                          <pic:cNvPicPr/>
+                        </pic:nvPicPr>
+                        <pic:blipFill>
+                          <a:blip r:embed="rId19"/>
+                          <a:stretch>
+                            <a:fillRect/>
+                          </a:stretch>
+                        </pic:blipFill>
+                        <pic:spPr>
+                          <a:xfrm>
+                            <a:off x="0" y="0"/>
+                            <a:ext cx="2232000" cy="1758339"/>
+                          </a:xfrm>
+                          <a:prstGeom prst="rect">
+                            <a:avLst/>
+                          </a:prstGeom>
+                        </pic:spPr>
+                      </pic:pic>
+                    </a:graphicData>
+                  </a:graphic>
+                </wp:inline>
+              </w:drawing>
+            </w:r>
+          </w:p>
+          <w:p>
+            <w:pPr>
+              <w:pStyle w:val="Caption"/>
+              <w:jc w:val="both"/>
+              <w:rPr>
+                <w:b/>
+                <w:bCs/>
+                <w:sz w:val="28"/>
+                <w:szCs w:val="28"/>
+                <w:lang w:val="en-US"/>
+              </w:rPr>
+            </w:pPr>
+            <w:r>
+              <w:rPr>
+                <w:lang w:val="en-US"/>
+              </w:rPr>
+              <w:t>Figur</w:t>
+            </w:r>
+            <w:r>
+              <w:rPr>
+                <w:lang w:val="en-US"/>
+              </w:rPr>
+              <w:t>e 1</w:t>
+            </w:r>
+            <w:r>
+              <w:rPr>
                 <w:lang w:val="en-US"/>
               </w:rPr>
               <w:t>4</w:t>
             </w:r>
             <w:r>
               <w:rPr>
-                <w:color w:val="44546A" w:themeColor="text2"/>
-                <w:sz w:val="18"/>
-                <w:szCs w:val="18"/>
-                <w:lang w:val="en-US"/>
-              </w:rPr>
-              <w:t xml:space="preserve"> </w:t>
-            </w:r>
-            <w:r>
-              <w:rPr>
-                <w:color w:val="44546A" w:themeColor="text2"/>
-                <w:sz w:val="18"/>
-                <w:szCs w:val="18"/>
-                <w:lang w:val="en-US"/>
-              </w:rPr>
-              <w:t>–</w:t>
-            </w:r>
-            <w:r>
-              <w:rPr>
-                <w:color w:val="44546A" w:themeColor="text2"/>
-                <w:sz w:val="18"/>
-                <w:szCs w:val="18"/>
-                <w:lang w:val="en-US"/>
-              </w:rPr>
-              <w:t xml:space="preserve"> </w:t>
-            </w:r>
-            <w:r>
-              <w:rPr>
-                <w:color w:val="44546A" w:themeColor="text2"/>
-                <w:sz w:val="18"/>
-                <w:szCs w:val="18"/>
-                <w:lang w:val="en-US"/>
-              </w:rPr>
-              <w:t>l2 norm of the weights as a function of the epoch number for the non-regularized Logistic Regression</w:t>
-            </w:r>
+                <w:lang w:val="en-US"/>
+              </w:rPr>
+              <w:t xml:space="preserve"> - Training and Validation Loss as a function of the epoch number for the </w:t>
+            </w:r>
+            <w:proofErr w:type="spellStart"/>
+            <w:r>
+              <w:rPr>
+                <w:lang w:val="en-US"/>
+              </w:rPr>
+              <w:t>FeedForward</w:t>
+            </w:r>
+            <w:proofErr w:type="spellEnd"/>
+            <w:r>
+              <w:rPr>
+                <w:lang w:val="en-US"/>
+              </w:rPr>
+              <w:t xml:space="preserve"> using </w:t>
+            </w:r>
+            <w:proofErr w:type="spellStart"/>
+            <w:r>
+              <w:rPr>
+                <w:lang w:val="en-US"/>
+              </w:rPr>
+              <w:t>PyTorch</w:t>
+            </w:r>
+            <w:proofErr w:type="spellEnd"/>
+            <w:r>
+              <w:rPr>
+                <w:lang w:val="en-US"/>
+              </w:rPr>
+              <w:t xml:space="preserve"> (dropout = 0.01)</w:t>
+            </w:r>
+          </w:p>
+        </w:tc>
+        <w:tc>
+          <w:tcPr>
+            <w:tcW w:w="3759" w:type="dxa"/>
+          </w:tcPr>
+          <w:p>
+            <w:pPr>
+              <w:keepNext/>
+              <w:jc w:val="center"/>
+            </w:pPr>
+            <w:r>
+              <w:rPr>
+                <w:noProof/>
+              </w:rPr>
+              <w:drawing>
+                <wp:inline distT="0" distB="0" distL="0" distR="0" wp14:anchorId="30E3176C" wp14:editId="25824B08">
+                  <wp:extent cx="2232000" cy="1761747"/>
+                  <wp:effectExtent l="0" t="0" r="0" b="0"/>
+                  <wp:docPr id="1456959027" name="Picture 1"/>
+                  <wp:cNvGraphicFramePr>
+                    <a:graphicFrameLocks xmlns:a="http://schemas.openxmlformats.org/drawingml/2006/main" noChangeAspect="1"/>
+                  </wp:cNvGraphicFramePr>
+                  <a:graphic xmlns:a="http://schemas.openxmlformats.org/drawingml/2006/main">
+                    <a:graphicData uri="http://schemas.openxmlformats.org/drawingml/2006/picture">
+                      <pic:pic xmlns:pic="http://schemas.openxmlformats.org/drawingml/2006/picture">
+                        <pic:nvPicPr>
+                          <pic:cNvPr id="1456959027" name=""/>
+                          <pic:cNvPicPr/>
+                        </pic:nvPicPr>
+                        <pic:blipFill>
+                          <a:blip r:embed="rId20"/>
+                          <a:stretch>
+                            <a:fillRect/>
+                          </a:stretch>
+                        </pic:blipFill>
+                        <pic:spPr>
+                          <a:xfrm>
+                            <a:off x="0" y="0"/>
+                            <a:ext cx="2232000" cy="1761747"/>
+                          </a:xfrm>
+                          <a:prstGeom prst="rect">
+                            <a:avLst/>
+                          </a:prstGeom>
+                        </pic:spPr>
+                      </pic:pic>
+                    </a:graphicData>
+                  </a:graphic>
+                </wp:inline>
+              </w:drawing>
+            </w:r>
+          </w:p>
+          <w:p>
+            <w:pPr>
+              <w:pStyle w:val="Caption"/>
+              <w:jc w:val="both"/>
+              <w:rPr>
+                <w:lang w:val="en-US"/>
+              </w:rPr>
+            </w:pPr>
+            <w:r>
+              <w:rPr>
+                <w:lang w:val="en-US"/>
+              </w:rPr>
+              <w:t>Figur</w:t>
+            </w:r>
+            <w:r>
+              <w:rPr>
+                <w:lang w:val="en-US"/>
+              </w:rPr>
+              <w:t>e</w:t>
+            </w:r>
+            <w:r>
+              <w:rPr>
+                <w:lang w:val="en-US"/>
+              </w:rPr>
+              <w:t xml:space="preserve"> 15 - Training and Validation Loss as a function of the epoch number for the </w:t>
+            </w:r>
+            <w:proofErr w:type="spellStart"/>
+            <w:r>
+              <w:rPr>
+                <w:lang w:val="en-US"/>
+              </w:rPr>
+              <w:t>FeedForward</w:t>
+            </w:r>
+            <w:proofErr w:type="spellEnd"/>
+            <w:r>
+              <w:rPr>
+                <w:lang w:val="en-US"/>
+              </w:rPr>
+              <w:t xml:space="preserve"> using </w:t>
+            </w:r>
+            <w:proofErr w:type="spellStart"/>
+            <w:r>
+              <w:rPr>
+                <w:lang w:val="en-US"/>
+              </w:rPr>
+              <w:t>PyTorch</w:t>
+            </w:r>
+            <w:proofErr w:type="spellEnd"/>
+            <w:r>
+              <w:rPr>
+                <w:lang w:val="en-US"/>
+              </w:rPr>
+              <w:t xml:space="preserve"> (dropout = 0.</w:t>
+            </w:r>
+            <w:r>
+              <w:rPr>
+                <w:lang w:val="en-US"/>
+              </w:rPr>
+              <w:t>25</w:t>
+            </w:r>
+            <w:r>
+              <w:rPr>
+                <w:lang w:val="en-US"/>
+              </w:rPr>
+              <w:t>)</w:t>
+            </w:r>
+          </w:p>
+          <w:p>
+            <w:pPr>
+              <w:jc w:val="both"/>
+              <w:rPr>
+                <w:b/>
+                <w:bCs/>
+                <w:sz w:val="28"/>
+                <w:szCs w:val="28"/>
+                <w:lang w:val="en-US"/>
+              </w:rPr>
+            </w:pPr>
+          </w:p>
+        </w:tc>
+        <w:tc>
+          <w:tcPr>
+            <w:tcW w:w="3759" w:type="dxa"/>
+          </w:tcPr>
+          <w:p>
+            <w:pPr>
+              <w:keepNext/>
+              <w:jc w:val="center"/>
+            </w:pPr>
+            <w:r>
+              <w:rPr>
+                <w:noProof/>
+              </w:rPr>
+              <w:drawing>
+                <wp:inline distT="0" distB="0" distL="0" distR="0" wp14:anchorId="34B0F9CD" wp14:editId="0ECE2053">
+                  <wp:extent cx="2232000" cy="1756385"/>
+                  <wp:effectExtent l="0" t="0" r="0" b="0"/>
+                  <wp:docPr id="1682159640" name="Picture 1"/>
+                  <wp:cNvGraphicFramePr>
+                    <a:graphicFrameLocks xmlns:a="http://schemas.openxmlformats.org/drawingml/2006/main" noChangeAspect="1"/>
+                  </wp:cNvGraphicFramePr>
+                  <a:graphic xmlns:a="http://schemas.openxmlformats.org/drawingml/2006/main">
+                    <a:graphicData uri="http://schemas.openxmlformats.org/drawingml/2006/picture">
+                      <pic:pic xmlns:pic="http://schemas.openxmlformats.org/drawingml/2006/picture">
+                        <pic:nvPicPr>
+                          <pic:cNvPr id="1682159640" name=""/>
+                          <pic:cNvPicPr/>
+                        </pic:nvPicPr>
+                        <pic:blipFill>
+                          <a:blip r:embed="rId21"/>
+                          <a:stretch>
+                            <a:fillRect/>
+                          </a:stretch>
+                        </pic:blipFill>
+                        <pic:spPr>
+                          <a:xfrm>
+                            <a:off x="0" y="0"/>
+                            <a:ext cx="2232000" cy="1756385"/>
+                          </a:xfrm>
+                          <a:prstGeom prst="rect">
+                            <a:avLst/>
+                          </a:prstGeom>
+                        </pic:spPr>
+                      </pic:pic>
+                    </a:graphicData>
+                  </a:graphic>
+                </wp:inline>
+              </w:drawing>
+            </w:r>
+          </w:p>
+          <w:p>
+            <w:pPr>
+              <w:pStyle w:val="Caption"/>
+              <w:jc w:val="both"/>
+              <w:rPr>
+                <w:b/>
+                <w:bCs/>
+                <w:sz w:val="28"/>
+                <w:szCs w:val="28"/>
+                <w:lang w:val="en-US"/>
+              </w:rPr>
+            </w:pPr>
+            <w:r>
+              <w:rPr>
+                <w:lang w:val="en-US"/>
+              </w:rPr>
+              <w:t>Figur</w:t>
+            </w:r>
+            <w:r>
+              <w:rPr>
+                <w:lang w:val="en-US"/>
+              </w:rPr>
+              <w:t>e</w:t>
+            </w:r>
+            <w:r>
+              <w:rPr>
+                <w:lang w:val="en-US"/>
+              </w:rPr>
+              <w:t xml:space="preserve"> 16 - Training and Validation Loss as a function of the epoch number for the </w:t>
+            </w:r>
+            <w:proofErr w:type="spellStart"/>
+            <w:r>
+              <w:rPr>
+                <w:lang w:val="en-US"/>
+              </w:rPr>
+              <w:t>FeedForward</w:t>
+            </w:r>
+            <w:proofErr w:type="spellEnd"/>
+            <w:r>
+              <w:rPr>
+                <w:lang w:val="en-US"/>
+              </w:rPr>
+              <w:t xml:space="preserve"> using </w:t>
+            </w:r>
+            <w:proofErr w:type="spellStart"/>
+            <w:r>
+              <w:rPr>
+                <w:lang w:val="en-US"/>
+              </w:rPr>
+              <w:t>PyTorch</w:t>
+            </w:r>
+            <w:proofErr w:type="spellEnd"/>
+            <w:r>
+              <w:rPr>
+                <w:lang w:val="en-US"/>
+              </w:rPr>
+              <w:t xml:space="preserve"> (dropout = 0.</w:t>
+            </w:r>
+            <w:r>
+              <w:rPr>
+                <w:lang w:val="en-US"/>
+              </w:rPr>
+              <w:t>5)</w:t>
+            </w:r>
+          </w:p>
+        </w:tc>
+      </w:tr>
+    </w:tbl>
+    <w:p>
+      <w:pPr>
+        <w:ind w:left="360"/>
+        <w:jc w:val="both"/>
+        <w:rPr>
+          <w:lang w:val="en-US"/>
+        </w:rPr>
+      </w:pPr>
+      <w:r>
+        <w:rPr>
+          <w:lang w:val="en-US"/>
+        </w:rPr>
+        <w:t>Fo</w:t>
+      </w:r>
+      <w:r>
+        <w:rPr>
+          <w:lang w:val="en-US"/>
+        </w:rPr>
+        <w:t xml:space="preserve">r dropout = 0.01, the model showed relatively low training loss, indicating that this was the configuration that was better able to fit the training data. However, the higher validation loss combined with the lowest validation accuracy shows that this was the worst configuration in terms of generalizing unseen data. </w:t>
+      </w:r>
+    </w:p>
+    <w:p>
+      <w:pPr>
+        <w:ind w:left="360"/>
+        <w:jc w:val="both"/>
+        <w:rPr>
+          <w:lang w:val="en-US"/>
+        </w:rPr>
+      </w:pPr>
+      <w:r>
+        <w:rPr>
+          <w:lang w:val="en-US"/>
+        </w:rPr>
+        <w:t xml:space="preserve">With dropout = 0.25, the training loss increased slightly compared to the dropout rate of 0.01, reflecting the regularization effect of dropout. The validation accuracy reached 0.6054, and the test accuracy was 0.6040. These results were the highest among all configurations, indicating that this level of dropout helped prevent overfitting while still allowing the model to learn effectively. The validation loss was also the lowest at 1.0221, demonstrating that the model could better generalize new data compared to the </w:t>
+      </w:r>
+      <w:r>
+        <w:rPr>
+          <w:lang w:val="en-US"/>
+        </w:rPr>
+        <w:t>other dropout</w:t>
+      </w:r>
+      <w:r>
+        <w:rPr>
+          <w:lang w:val="en-US"/>
+        </w:rPr>
+        <w:t xml:space="preserve"> configurations.</w:t>
+      </w:r>
+    </w:p>
+    <w:p>
+      <w:pPr>
+        <w:ind w:left="360"/>
+        <w:jc w:val="both"/>
+        <w:rPr>
+          <w:lang w:val="en-US"/>
+        </w:rPr>
+      </w:pPr>
+      <w:r>
+        <w:rPr>
+          <w:lang w:val="en-US"/>
+        </w:rPr>
+        <w:t xml:space="preserve">Finally, for dropout = 0.5, the model exhibited the highest training loss 0.9045, suggesting that the model struggled to learn adequately as half the neurons were being dropped out during training. </w:t>
+      </w:r>
+      <w:r>
+        <w:rPr>
+          <w:lang w:val="en-US"/>
+        </w:rPr>
+        <w:t xml:space="preserve">The validation accuracy was 0.6019, and the test accuracy dropped to 0.5933, which </w:t>
+      </w:r>
+      <w:r>
+        <w:rPr>
+          <w:lang w:val="en-US"/>
+        </w:rPr>
+        <w:t>was</w:t>
+      </w:r>
+      <w:r>
+        <w:rPr>
+          <w:lang w:val="en-US"/>
+        </w:rPr>
+        <w:t xml:space="preserve"> lower than those obtained with the dropout rate of 0.25.</w:t>
+      </w:r>
+    </w:p>
+    <w:p>
+      <w:pPr>
+        <w:ind w:left="360"/>
+        <w:jc w:val="both"/>
+        <w:rPr>
+          <w:lang w:val="en-US"/>
+        </w:rPr>
+      </w:pPr>
+      <w:r>
+        <w:rPr>
+          <w:lang w:val="en-US"/>
+        </w:rPr>
+        <w:t>From the analysis of the data we can conclude that a dropout rate of 0.25 strikes the best balance between all configurations as it achieved the highest validation and test accuracies.</w:t>
+      </w:r>
+    </w:p>
+    <w:p>
+      <w:pPr>
+        <w:ind w:left="360"/>
+        <w:jc w:val="both"/>
+        <w:rPr>
+          <w:lang w:val="en-US"/>
+        </w:rPr>
+      </w:pPr>
+      <w:r>
+        <w:rPr>
+          <w:lang w:val="en-US"/>
+        </w:rPr>
+        <w:t>These results highlight the importance of selecting an appropriate dropout rate to ensure that the model generalizes well to unseen data while retaining sufficient capacity to learn from the training data.</w:t>
+      </w:r>
+    </w:p>
+    <w:p>
+      <w:pPr>
+        <w:rPr>
+          <w:lang w:val="en-US"/>
+        </w:rPr>
+      </w:pPr>
+      <w:r>
+        <w:rPr>
+          <w:lang w:val="en-US"/>
+        </w:rPr>
+        <w:br w:type="page"/>
+      </w:r>
+    </w:p>
+    <w:p>
+      <w:pPr>
+        <w:pStyle w:val="ListParagraph"/>
+        <w:numPr>
+          <w:ilvl w:val="0"/>
+          <w:numId w:val="7"/>
+        </w:numPr>
+        <w:jc w:val="both"/>
+        <w:rPr>
+          <w:b/>
+          <w:bCs/>
+          <w:sz w:val="28"/>
+          <w:szCs w:val="28"/>
+          <w:lang w:val="en-US"/>
+        </w:rPr>
+      </w:pPr>
+      <w:r>
+        <w:rPr>
+          <w:b/>
+          <w:bCs/>
+          <w:sz w:val="28"/>
+          <w:szCs w:val="28"/>
+          <w:lang w:val="en-US"/>
+        </w:rPr>
+        <w:lastRenderedPageBreak/>
+        <w:t>(c)</w:t>
+      </w:r>
+    </w:p>
+    <w:tbl>
+      <w:tblPr>
+        <w:tblStyle w:val="TableGrid"/>
+        <w:tblW w:w="0" w:type="auto"/>
+        <w:tblInd w:w="360" w:type="dxa"/>
+        <w:tblLook w:val="04A0" w:firstRow="1" w:lastRow="0" w:firstColumn="1" w:lastColumn="0" w:noHBand="0" w:noVBand="1"/>
+      </w:tblPr>
+      <w:tblGrid>
+        <w:gridCol w:w="5048"/>
+        <w:gridCol w:w="5048"/>
+      </w:tblGrid>
+      <w:tr>
+        <w:tc>
+          <w:tcPr>
+            <w:tcW w:w="5228" w:type="dxa"/>
+          </w:tcPr>
+          <w:p>
+            <w:pPr>
+              <w:jc w:val="both"/>
+              <w:rPr>
+                <w:lang w:val="en-US"/>
+              </w:rPr>
+            </w:pPr>
           </w:p>
         </w:tc>
         <w:tc>
@@ -1037,65 +3148,9 @@
             <w:pPr>
               <w:jc w:val="both"/>
               <w:rPr>
-                <w:sz w:val="18"/>
-                <w:szCs w:val="18"/>
                 <w:lang w:val="en-US"/>
               </w:rPr>
             </w:pPr>
-            <w:r>
-              <w:rPr>
-                <w:color w:val="44546A" w:themeColor="text2"/>
-                <w:sz w:val="18"/>
-                <w:szCs w:val="18"/>
-                <w:lang w:val="en-US"/>
-              </w:rPr>
-              <w:t xml:space="preserve">Figure </w:t>
-            </w:r>
-            <w:r>
-              <w:rPr>
-                <w:color w:val="44546A" w:themeColor="text2"/>
-                <w:sz w:val="18"/>
-                <w:szCs w:val="18"/>
-                <w:lang w:val="en-US"/>
-              </w:rPr>
-              <w:t>5</w:t>
-            </w:r>
-            <w:r>
-              <w:rPr>
-                <w:color w:val="44546A" w:themeColor="text2"/>
-                <w:sz w:val="18"/>
-                <w:szCs w:val="18"/>
-                <w:lang w:val="en-US"/>
-              </w:rPr>
-              <w:t xml:space="preserve"> </w:t>
-            </w:r>
-            <w:r>
-              <w:rPr>
-                <w:color w:val="44546A" w:themeColor="text2"/>
-                <w:sz w:val="18"/>
-                <w:szCs w:val="18"/>
-                <w:lang w:val="en-US"/>
-              </w:rPr>
-              <w:t>–</w:t>
-            </w:r>
-            <w:r>
-              <w:rPr>
-                <w:color w:val="44546A" w:themeColor="text2"/>
-                <w:sz w:val="18"/>
-                <w:szCs w:val="18"/>
-                <w:lang w:val="en-US"/>
-              </w:rPr>
-              <w:t xml:space="preserve"> </w:t>
-            </w:r>
-            <w:r>
-              <w:rPr>
-                <w:color w:val="44546A" w:themeColor="text2"/>
-                <w:sz w:val="18"/>
-                <w:szCs w:val="18"/>
-                <w:lang w:val="en-US"/>
-              </w:rPr>
-              <w:t>l2-norm of the weights as a function of the epoch number for the Logistic Regression with l2-regularization</w:t>
-            </w:r>
           </w:p>
         </w:tc>
       </w:tr>
@@ -1103,204 +3158,6 @@
     <w:p>
       <w:pPr>
         <w:ind w:left="360"/>
-        <w:rPr>
-          <w:lang w:val="en-US"/>
-        </w:rPr>
-      </w:pPr>
-    </w:p>
-    <w:p>
-      <w:pPr>
-        <w:ind w:left="360"/>
-        <w:rPr>
-          <w:lang w:val="en-US"/>
-        </w:rPr>
-      </w:pPr>
-      <w:r>
-        <w:rPr>
-          <w:lang w:val="en-US"/>
-        </w:rPr>
-        <w:t xml:space="preserve">The L2-norm of the weights in the non-regularized logistic regression increases steadily throughout the 100 epochs. This continuous growth indicates that the model is trying to fit the training data as closely as possible by increasing the </w:t>
-      </w:r>
-      <w:r>
-        <w:rPr>
-          <w:lang w:val="en-US"/>
-        </w:rPr>
-        <w:t>weight’s</w:t>
-      </w:r>
-      <w:r>
-        <w:rPr>
-          <w:lang w:val="en-US"/>
-        </w:rPr>
-        <w:t xml:space="preserve"> magnitudes, which ultimately leads to overfitting. As the weights become large, the model captures specific details and noise in the training data, causing poor performance on unseen data.</w:t>
-      </w:r>
-    </w:p>
-    <w:p>
-      <w:pPr>
-        <w:ind w:left="360"/>
-        <w:rPr>
-          <w:lang w:val="en-US"/>
-        </w:rPr>
-      </w:pPr>
-      <w:r>
-        <w:rPr>
-          <w:lang w:val="en-US"/>
-        </w:rPr>
-        <w:t>In the L2-regularized version, the L2-norm of the weights stabilizes early (after about 20 epochs) and remains relatively constant. This suggests that the regularization term effectively penalizes large weights, preventing them from growing excessively. As a result, the model maintains smaller weights, which helps reduce overfitting and promotes better generalization. This behavior is evident from the improved validation and testing accuracies compared to the non-regularized version.</w:t>
-      </w:r>
-    </w:p>
-    <w:p>
-      <w:pPr>
-        <w:pStyle w:val="ListParagraph"/>
-        <w:numPr>
-          <w:ilvl w:val="0"/>
-          <w:numId w:val="3"/>
-        </w:numPr>
-        <w:rPr>
-          <w:b/>
-          <w:bCs/>
-          <w:lang w:val="en-US"/>
-        </w:rPr>
-      </w:pPr>
-      <w:r>
-        <w:rPr>
-          <w:b/>
-          <w:bCs/>
-          <w:lang w:val="en-US"/>
-        </w:rPr>
-        <w:t>(d)</w:t>
-      </w:r>
-    </w:p>
-    <w:p>
-      <w:pPr>
-        <w:ind w:left="360"/>
-        <w:rPr>
-          <w:lang w:val="en-US"/>
-        </w:rPr>
-      </w:pPr>
-      <w:r>
-        <w:rPr>
-          <w:lang w:val="en-US"/>
-        </w:rPr>
-        <w:t>Despite both L1 and L2 regularization promoting smaller weights, L1 regularization uniquely promotes sparsity, meaning that some weight values can be set to exactly zero during the regularization process.</w:t>
-      </w:r>
-    </w:p>
-    <w:p>
-      <w:pPr>
-        <w:ind w:left="360"/>
-        <w:rPr>
-          <w:lang w:val="en-US"/>
-        </w:rPr>
-      </w:pPr>
-      <w:r>
-        <w:rPr>
-          <w:lang w:val="en-US"/>
-        </w:rPr>
-        <w:t>L1 regularization adds a penalty proportional to the absolute value of the weights (</w:t>
-      </w:r>
-      <w:r>
-        <w:rPr>
-          <w:lang w:val="en-US"/>
-        </w:rPr>
-        <w:t>|</w:t>
-      </w:r>
-      <m:oMath>
-        <m:r>
-          <w:rPr>
-            <w:rFonts w:ascii="Cambria Math" w:hAnsi="Cambria Math"/>
-            <w:lang w:val="en-US"/>
-          </w:rPr>
-          <m:t>w</m:t>
-        </m:r>
-      </m:oMath>
-      <w:r>
-        <w:rPr>
-          <w:lang w:val="en-US"/>
-        </w:rPr>
-        <w:t>|</w:t>
-      </w:r>
-      <w:r>
-        <w:rPr>
-          <w:lang w:val="en-US"/>
-        </w:rPr>
-        <w:t>). This penalty can force weights to shrink to zero when the benefit of a weight's contribution to reducing the loss is outweighed by the penalty.</w:t>
-      </w:r>
-    </w:p>
-    <w:p>
-      <w:pPr>
-        <w:ind w:left="360"/>
-        <w:rPr>
-          <w:lang w:val="en-US"/>
-        </w:rPr>
-      </w:pPr>
-      <w:r>
-        <w:rPr>
-          <w:lang w:val="en-US"/>
-        </w:rPr>
-        <w:t>L2 regularization, on the other hand, adds a penalty proportional to the square of the weights (</w:t>
-      </w:r>
-      <m:oMath>
-        <m:sSup>
-          <m:sSupPr>
-            <m:ctrlPr>
-              <w:rPr>
-                <w:rFonts w:ascii="Cambria Math" w:hAnsi="Cambria Math"/>
-                <w:i/>
-                <w:lang w:val="en-US"/>
-              </w:rPr>
-            </m:ctrlPr>
-          </m:sSupPr>
-          <m:e>
-            <m:r>
-              <w:rPr>
-                <w:rFonts w:ascii="Cambria Math" w:hAnsi="Cambria Math"/>
-                <w:lang w:val="en-US"/>
-              </w:rPr>
-              <m:t>w</m:t>
-            </m:r>
-          </m:e>
-          <m:sup>
-            <m:r>
-              <w:rPr>
-                <w:rFonts w:ascii="Cambria Math" w:hAnsi="Cambria Math"/>
-                <w:lang w:val="en-US"/>
-              </w:rPr>
-              <m:t>2</m:t>
-            </m:r>
-          </m:sup>
-        </m:sSup>
-      </m:oMath>
-      <w:r>
-        <w:rPr>
-          <w:lang w:val="en-US"/>
-        </w:rPr>
-        <w:t>). This encourages weights to become smaller but does not typically shrink them to zero.</w:t>
-      </w:r>
-    </w:p>
-    <w:p>
-      <w:pPr>
-        <w:ind w:left="360"/>
-        <w:rPr>
-          <w:lang w:val="en-US"/>
-        </w:rPr>
-      </w:pPr>
-      <w:r>
-        <w:rPr>
-          <w:lang w:val="en-US"/>
-        </w:rPr>
-        <w:t>Because L1 regularization can lead to some weights being set to zero, it results in a simpler, sparser model that uses fewer features. In comparison, L2 regularization tends to produce a model where all features still contribute, though with smaller weights.</w:t>
-      </w:r>
-    </w:p>
-    <w:p>
-      <w:pPr>
-        <w:ind w:left="360"/>
-        <w:rPr>
-          <w:lang w:val="en-US"/>
-        </w:rPr>
-      </w:pPr>
-    </w:p>
-    <w:p>
-      <w:pPr>
-        <w:ind w:left="360"/>
         <w:jc w:val="both"/>
         <w:rPr>
           <w:lang w:val="en-US"/>
@@ -1318,7 +3175,7 @@
     </w:p>
     <w:sectPr>
       <w:pgSz w:w="11906" w:h="16838"/>
-      <w:pgMar w:top="720" w:right="720" w:bottom="720" w:left="720" w:header="708" w:footer="708" w:gutter="0"/>
+      <w:pgMar w:top="720" w:right="720" w:bottom="720" w:left="720" w:header="709" w:footer="709" w:gutter="0"/>
       <w:cols w:space="708"/>
       <w:docGrid w:linePitch="360"/>
     </w:sectPr>
@@ -1656,6 +3513,95 @@
     </w:lvl>
   </w:abstractNum>
   <w:abstractNum w:abstractNumId="3" w15:restartNumberingAfterBreak="0">
+    <w:nsid w:val="4995124F"/>
+    <w:multiLevelType w:val="hybridMultilevel"/>
+    <w:tmpl w:val="1C121D8A"/>
+    <w:lvl w:ilvl="0" w:tplc="0816000F">
+      <w:start w:val="2"/>
+      <w:numFmt w:val="decimal"/>
+      <w:lvlText w:val="%1."/>
+      <w:lvlJc w:val="left"/>
+      <w:pPr>
+        <w:ind w:left="720" w:hanging="360"/>
+      </w:pPr>
+      <w:rPr>
+        <w:rFonts w:hint="default"/>
+      </w:rPr>
+    </w:lvl>
+    <w:lvl w:ilvl="1" w:tplc="08160019" w:tentative="1">
+      <w:start w:val="1"/>
+      <w:numFmt w:val="lowerLetter"/>
+      <w:lvlText w:val="%2."/>
+      <w:lvlJc w:val="left"/>
+      <w:pPr>
+        <w:ind w:left="1440" w:hanging="360"/>
+      </w:pPr>
+    </w:lvl>
+    <w:lvl w:ilvl="2" w:tplc="0816001B" w:tentative="1">
+      <w:start w:val="1"/>
+      <w:numFmt w:val="lowerRoman"/>
+      <w:lvlText w:val="%3."/>
+      <w:lvlJc w:val="right"/>
+      <w:pPr>
+        <w:ind w:left="2160" w:hanging="180"/>
+      </w:pPr>
+    </w:lvl>
+    <w:lvl w:ilvl="3" w:tplc="0816000F" w:tentative="1">
+      <w:start w:val="1"/>
+      <w:numFmt w:val="decimal"/>
+      <w:lvlText w:val="%4."/>
+      <w:lvlJc w:val="left"/>
+      <w:pPr>
+        <w:ind w:left="2880" w:hanging="360"/>
+      </w:pPr>
+    </w:lvl>
+    <w:lvl w:ilvl="4" w:tplc="08160019" w:tentative="1">
+      <w:start w:val="1"/>
+      <w:numFmt w:val="lowerLetter"/>
+      <w:lvlText w:val="%5."/>
+      <w:lvlJc w:val="left"/>
+      <w:pPr>
+        <w:ind w:left="3600" w:hanging="360"/>
+      </w:pPr>
+    </w:lvl>
+    <w:lvl w:ilvl="5" w:tplc="0816001B" w:tentative="1">
+      <w:start w:val="1"/>
+      <w:numFmt w:val="lowerRoman"/>
+      <w:lvlText w:val="%6."/>
+      <w:lvlJc w:val="right"/>
+      <w:pPr>
+        <w:ind w:left="4320" w:hanging="180"/>
+      </w:pPr>
+    </w:lvl>
+    <w:lvl w:ilvl="6" w:tplc="0816000F" w:tentative="1">
+      <w:start w:val="1"/>
+      <w:numFmt w:val="decimal"/>
+      <w:lvlText w:val="%7."/>
+      <w:lvlJc w:val="left"/>
+      <w:pPr>
+        <w:ind w:left="5040" w:hanging="360"/>
+      </w:pPr>
+    </w:lvl>
+    <w:lvl w:ilvl="7" w:tplc="08160019" w:tentative="1">
+      <w:start w:val="1"/>
+      <w:numFmt w:val="lowerLetter"/>
+      <w:lvlText w:val="%8."/>
+      <w:lvlJc w:val="left"/>
+      <w:pPr>
+        <w:ind w:left="5760" w:hanging="360"/>
+      </w:pPr>
+    </w:lvl>
+    <w:lvl w:ilvl="8" w:tplc="0816001B" w:tentative="1">
+      <w:start w:val="1"/>
+      <w:numFmt w:val="lowerRoman"/>
+      <w:lvlText w:val="%9."/>
+      <w:lvlJc w:val="right"/>
+      <w:pPr>
+        <w:ind w:left="6480" w:hanging="180"/>
+      </w:pPr>
+    </w:lvl>
+  </w:abstractNum>
+  <w:abstractNum w:abstractNumId="4" w15:restartNumberingAfterBreak="0">
     <w:nsid w:val="5D025E64"/>
     <w:multiLevelType w:val="hybridMultilevel"/>
     <w:tmpl w:val="15B057DE"/>
@@ -1744,8 +3690,186 @@
       </w:pPr>
     </w:lvl>
   </w:abstractNum>
+  <w:abstractNum w:abstractNumId="5" w15:restartNumberingAfterBreak="0">
+    <w:nsid w:val="5DC817DF"/>
+    <w:multiLevelType w:val="hybridMultilevel"/>
+    <w:tmpl w:val="3C8C26EE"/>
+    <w:lvl w:ilvl="0" w:tplc="0816000F">
+      <w:start w:val="2"/>
+      <w:numFmt w:val="decimal"/>
+      <w:lvlText w:val="%1."/>
+      <w:lvlJc w:val="left"/>
+      <w:pPr>
+        <w:ind w:left="720" w:hanging="360"/>
+      </w:pPr>
+      <w:rPr>
+        <w:rFonts w:hint="default"/>
+      </w:rPr>
+    </w:lvl>
+    <w:lvl w:ilvl="1" w:tplc="08160019" w:tentative="1">
+      <w:start w:val="1"/>
+      <w:numFmt w:val="lowerLetter"/>
+      <w:lvlText w:val="%2."/>
+      <w:lvlJc w:val="left"/>
+      <w:pPr>
+        <w:ind w:left="1440" w:hanging="360"/>
+      </w:pPr>
+    </w:lvl>
+    <w:lvl w:ilvl="2" w:tplc="0816001B" w:tentative="1">
+      <w:start w:val="1"/>
+      <w:numFmt w:val="lowerRoman"/>
+      <w:lvlText w:val="%3."/>
+      <w:lvlJc w:val="right"/>
+      <w:pPr>
+        <w:ind w:left="2160" w:hanging="180"/>
+      </w:pPr>
+    </w:lvl>
+    <w:lvl w:ilvl="3" w:tplc="0816000F" w:tentative="1">
+      <w:start w:val="1"/>
+      <w:numFmt w:val="decimal"/>
+      <w:lvlText w:val="%4."/>
+      <w:lvlJc w:val="left"/>
+      <w:pPr>
+        <w:ind w:left="2880" w:hanging="360"/>
+      </w:pPr>
+    </w:lvl>
+    <w:lvl w:ilvl="4" w:tplc="08160019" w:tentative="1">
+      <w:start w:val="1"/>
+      <w:numFmt w:val="lowerLetter"/>
+      <w:lvlText w:val="%5."/>
+      <w:lvlJc w:val="left"/>
+      <w:pPr>
+        <w:ind w:left="3600" w:hanging="360"/>
+      </w:pPr>
+    </w:lvl>
+    <w:lvl w:ilvl="5" w:tplc="0816001B" w:tentative="1">
+      <w:start w:val="1"/>
+      <w:numFmt w:val="lowerRoman"/>
+      <w:lvlText w:val="%6."/>
+      <w:lvlJc w:val="right"/>
+      <w:pPr>
+        <w:ind w:left="4320" w:hanging="180"/>
+      </w:pPr>
+    </w:lvl>
+    <w:lvl w:ilvl="6" w:tplc="0816000F" w:tentative="1">
+      <w:start w:val="1"/>
+      <w:numFmt w:val="decimal"/>
+      <w:lvlText w:val="%7."/>
+      <w:lvlJc w:val="left"/>
+      <w:pPr>
+        <w:ind w:left="5040" w:hanging="360"/>
+      </w:pPr>
+    </w:lvl>
+    <w:lvl w:ilvl="7" w:tplc="08160019" w:tentative="1">
+      <w:start w:val="1"/>
+      <w:numFmt w:val="lowerLetter"/>
+      <w:lvlText w:val="%8."/>
+      <w:lvlJc w:val="left"/>
+      <w:pPr>
+        <w:ind w:left="5760" w:hanging="360"/>
+      </w:pPr>
+    </w:lvl>
+    <w:lvl w:ilvl="8" w:tplc="0816001B" w:tentative="1">
+      <w:start w:val="1"/>
+      <w:numFmt w:val="lowerRoman"/>
+      <w:lvlText w:val="%9."/>
+      <w:lvlJc w:val="right"/>
+      <w:pPr>
+        <w:ind w:left="6480" w:hanging="180"/>
+      </w:pPr>
+    </w:lvl>
+  </w:abstractNum>
+  <w:abstractNum w:abstractNumId="6" w15:restartNumberingAfterBreak="0">
+    <w:nsid w:val="7B536337"/>
+    <w:multiLevelType w:val="hybridMultilevel"/>
+    <w:tmpl w:val="CD4C7374"/>
+    <w:lvl w:ilvl="0" w:tplc="0816000F">
+      <w:start w:val="2"/>
+      <w:numFmt w:val="decimal"/>
+      <w:lvlText w:val="%1."/>
+      <w:lvlJc w:val="left"/>
+      <w:pPr>
+        <w:ind w:left="720" w:hanging="360"/>
+      </w:pPr>
+      <w:rPr>
+        <w:rFonts w:hint="default"/>
+      </w:rPr>
+    </w:lvl>
+    <w:lvl w:ilvl="1" w:tplc="08160019" w:tentative="1">
+      <w:start w:val="1"/>
+      <w:numFmt w:val="lowerLetter"/>
+      <w:lvlText w:val="%2."/>
+      <w:lvlJc w:val="left"/>
+      <w:pPr>
+        <w:ind w:left="1440" w:hanging="360"/>
+      </w:pPr>
+    </w:lvl>
+    <w:lvl w:ilvl="2" w:tplc="0816001B" w:tentative="1">
+      <w:start w:val="1"/>
+      <w:numFmt w:val="lowerRoman"/>
+      <w:lvlText w:val="%3."/>
+      <w:lvlJc w:val="right"/>
+      <w:pPr>
+        <w:ind w:left="2160" w:hanging="180"/>
+      </w:pPr>
+    </w:lvl>
+    <w:lvl w:ilvl="3" w:tplc="0816000F" w:tentative="1">
+      <w:start w:val="1"/>
+      <w:numFmt w:val="decimal"/>
+      <w:lvlText w:val="%4."/>
+      <w:lvlJc w:val="left"/>
+      <w:pPr>
+        <w:ind w:left="2880" w:hanging="360"/>
+      </w:pPr>
+    </w:lvl>
+    <w:lvl w:ilvl="4" w:tplc="08160019" w:tentative="1">
+      <w:start w:val="1"/>
+      <w:numFmt w:val="lowerLetter"/>
+      <w:lvlText w:val="%5."/>
+      <w:lvlJc w:val="left"/>
+      <w:pPr>
+        <w:ind w:left="3600" w:hanging="360"/>
+      </w:pPr>
+    </w:lvl>
+    <w:lvl w:ilvl="5" w:tplc="0816001B" w:tentative="1">
+      <w:start w:val="1"/>
+      <w:numFmt w:val="lowerRoman"/>
+      <w:lvlText w:val="%6."/>
+      <w:lvlJc w:val="right"/>
+      <w:pPr>
+        <w:ind w:left="4320" w:hanging="180"/>
+      </w:pPr>
+    </w:lvl>
+    <w:lvl w:ilvl="6" w:tplc="0816000F" w:tentative="1">
+      <w:start w:val="1"/>
+      <w:numFmt w:val="decimal"/>
+      <w:lvlText w:val="%7."/>
+      <w:lvlJc w:val="left"/>
+      <w:pPr>
+        <w:ind w:left="5040" w:hanging="360"/>
+      </w:pPr>
+    </w:lvl>
+    <w:lvl w:ilvl="7" w:tplc="08160019" w:tentative="1">
+      <w:start w:val="1"/>
+      <w:numFmt w:val="lowerLetter"/>
+      <w:lvlText w:val="%8."/>
+      <w:lvlJc w:val="left"/>
+      <w:pPr>
+        <w:ind w:left="5760" w:hanging="360"/>
+      </w:pPr>
+    </w:lvl>
+    <w:lvl w:ilvl="8" w:tplc="0816001B" w:tentative="1">
+      <w:start w:val="1"/>
+      <w:numFmt w:val="lowerRoman"/>
+      <w:lvlText w:val="%9."/>
+      <w:lvlJc w:val="right"/>
+      <w:pPr>
+        <w:ind w:left="6480" w:hanging="180"/>
+      </w:pPr>
+    </w:lvl>
+  </w:abstractNum>
   <w:num w:numId="1" w16cid:durableId="717167794">
-    <w:abstractNumId w:val="3"/>
+    <w:abstractNumId w:val="4"/>
   </w:num>
   <w:num w:numId="2" w16cid:durableId="21593658">
     <w:abstractNumId w:val="2"/>
@@ -1755,6 +3879,15 @@
   </w:num>
   <w:num w:numId="4" w16cid:durableId="554514742">
     <w:abstractNumId w:val="0"/>
+  </w:num>
+  <w:num w:numId="5" w16cid:durableId="1035934525">
+    <w:abstractNumId w:val="5"/>
+  </w:num>
+  <w:num w:numId="6" w16cid:durableId="1501190743">
+    <w:abstractNumId w:val="3"/>
+  </w:num>
+  <w:num w:numId="7" w16cid:durableId="68693000">
+    <w:abstractNumId w:val="6"/>
   </w:num>
 </w:numbering>
 </file>

</xml_diff>

<commit_message>
1.2a and 3 done
</commit_message>
<xml_diff>
--- a/skeleton_code/report_g23.docx
+++ b/skeleton_code/report_g23.docx
@@ -251,14 +251,6 @@
           <w:lang w:val="en-US"/>
         </w:rPr>
       </w:pPr>
-      <w:r>
-        <w:rPr>
-          <w:b/>
-          <w:bCs/>
-          <w:lang w:val="en-US"/>
-        </w:rPr>
-        <w:br w:type="page"/>
-      </w:r>
     </w:p>
     <w:p>
       <w:pPr>
@@ -266,6 +258,120 @@
         <w:numPr>
           <w:ilvl w:val="0"/>
           <w:numId w:val="1"/>
+        </w:numPr>
+        <w:rPr>
+          <w:b/>
+          <w:bCs/>
+          <w:lang w:val="en-US"/>
+        </w:rPr>
+      </w:pPr>
+      <w:r>
+        <w:rPr>
+          <w:b/>
+          <w:bCs/>
+          <w:sz w:val="28"/>
+          <w:szCs w:val="28"/>
+          <w:lang w:val="en-US"/>
+        </w:rPr>
+        <w:t>(a)</w:t>
+      </w:r>
+    </w:p>
+    <w:p>
+      <w:pPr>
+        <w:keepNext/>
+        <w:ind w:left="360"/>
+        <w:jc w:val="center"/>
+      </w:pPr>
+      <w:r>
+        <w:rPr>
+          <w:noProof/>
+        </w:rPr>
+        <w:drawing>
+          <wp:inline distT="0" distB="0" distL="0" distR="0" wp14:anchorId="7028EE10" wp14:editId="60E2398D">
+            <wp:extent cx="3204283" cy="2390400"/>
+            <wp:effectExtent l="19050" t="19050" r="15240" b="10160"/>
+            <wp:docPr id="2035508356" name="Picture 1" descr="A graph of blue and orange lines&#10;&#10;Description automatically generated"/>
+            <wp:cNvGraphicFramePr>
+              <a:graphicFrameLocks xmlns:a="http://schemas.openxmlformats.org/drawingml/2006/main" noChangeAspect="1"/>
+            </wp:cNvGraphicFramePr>
+            <a:graphic xmlns:a="http://schemas.openxmlformats.org/drawingml/2006/main">
+              <a:graphicData uri="http://schemas.openxmlformats.org/drawingml/2006/picture">
+                <pic:pic xmlns:pic="http://schemas.openxmlformats.org/drawingml/2006/picture">
+                  <pic:nvPicPr>
+                    <pic:cNvPr id="2035508356" name="Picture 1" descr="A graph of blue and orange lines&#10;&#10;Description automatically generated"/>
+                    <pic:cNvPicPr/>
+                  </pic:nvPicPr>
+                  <pic:blipFill>
+                    <a:blip r:embed="rId7"/>
+                    <a:stretch>
+                      <a:fillRect/>
+                    </a:stretch>
+                  </pic:blipFill>
+                  <pic:spPr>
+                    <a:xfrm>
+                      <a:off x="0" y="0"/>
+                      <a:ext cx="3204283" cy="2390400"/>
+                    </a:xfrm>
+                    <a:prstGeom prst="rect">
+                      <a:avLst/>
+                    </a:prstGeom>
+                    <a:ln w="9525">
+                      <a:solidFill>
+                        <a:schemeClr val="tx1"/>
+                      </a:solidFill>
+                    </a:ln>
+                  </pic:spPr>
+                </pic:pic>
+              </a:graphicData>
+            </a:graphic>
+          </wp:inline>
+        </w:drawing>
+      </w:r>
+    </w:p>
+    <w:p>
+      <w:pPr>
+        <w:pStyle w:val="Caption"/>
+        <w:jc w:val="center"/>
+        <w:rPr>
+          <w:b/>
+          <w:bCs/>
+          <w:lang w:val="en-US"/>
+        </w:rPr>
+      </w:pPr>
+      <w:r>
+        <w:rPr>
+          <w:lang w:val="en-US"/>
+        </w:rPr>
+        <w:t>Figure 2 - Training and Validation accuracies as a function of the epoch number for the non-regularized Logistic-Regression</w:t>
+      </w:r>
+    </w:p>
+    <w:p>
+      <w:pPr>
+        <w:rPr>
+          <w:b/>
+          <w:bCs/>
+          <w:sz w:val="28"/>
+          <w:szCs w:val="28"/>
+          <w:lang w:val="en-US"/>
+        </w:rPr>
+      </w:pPr>
+      <w:r>
+        <w:rPr>
+          <w:b/>
+          <w:bCs/>
+          <w:sz w:val="28"/>
+          <w:szCs w:val="28"/>
+          <w:lang w:val="en-US"/>
+        </w:rPr>
+        <w:br w:type="page"/>
+      </w:r>
+    </w:p>
+    <w:p>
+      <w:pPr>
+        <w:pStyle w:val="ListParagraph"/>
+        <w:numPr>
+          <w:ilvl w:val="0"/>
+          <w:numId w:val="8"/>
         </w:numPr>
         <w:jc w:val="both"/>
         <w:rPr>
@@ -395,26 +501,10 @@
               <w:t xml:space="preserve"> </w:t>
             </w:r>
             <w:r>
-              <w:fldChar w:fldCharType="begin"/>
-            </w:r>
-            <w:r>
-              <w:rPr>
-                <w:lang w:val="en-US"/>
-              </w:rPr>
-              <w:instrText xml:space="preserve"> SEQ Figura \* ARABIC </w:instrText>
-            </w:r>
-            <w:r>
-              <w:fldChar w:fldCharType="separate"/>
-            </w:r>
-            <w:r>
-              <w:rPr>
-                <w:noProof/>
-                <w:lang w:val="en-US"/>
-              </w:rPr>
-              <w:t>2</w:t>
-            </w:r>
-            <w:r>
-              <w:fldChar w:fldCharType="end"/>
+              <w:rPr>
+                <w:lang w:val="en-US"/>
+              </w:rPr>
+              <w:t>3</w:t>
             </w:r>
             <w:r>
               <w:rPr>
@@ -509,7 +599,7 @@
               <w:rPr>
                 <w:lang w:val="en-US"/>
               </w:rPr>
-              <w:t>3</w:t>
+              <w:t>4</w:t>
             </w:r>
             <w:r>
               <w:rPr>
@@ -788,7 +878,19 @@
               <w:rPr>
                 <w:lang w:val="en-US"/>
               </w:rPr>
-              <w:t xml:space="preserve"> 4 - L2 norm of the weights as a function of the epoch number for the non-regularized Logistic Regression</w:t>
+              <w:t xml:space="preserve"> </w:t>
+            </w:r>
+            <w:r>
+              <w:rPr>
+                <w:lang w:val="en-US"/>
+              </w:rPr>
+              <w:t>5</w:t>
+            </w:r>
+            <w:r>
+              <w:rPr>
+                <w:lang w:val="en-US"/>
+              </w:rPr>
+              <w:t xml:space="preserve"> - L2 norm of the weights as a function of the epoch number for the non-regularized Logistic Regression</w:t>
             </w:r>
           </w:p>
         </w:tc>
@@ -877,7 +979,7 @@
               <w:rPr>
                 <w:lang w:val="en-US"/>
               </w:rPr>
-              <w:t>5</w:t>
+              <w:t>6</w:t>
             </w:r>
             <w:r>
               <w:rPr>
@@ -1099,6 +1201,254 @@
       </w:pPr>
       <w:r>
         <w:rPr>
+          <w:lang w:val="en-US"/>
+        </w:rPr>
+        <w:br w:type="page"/>
+      </w:r>
+    </w:p>
+    <w:p>
+      <w:pPr>
+        <w:pStyle w:val="ListParagraph"/>
+        <w:numPr>
+          <w:ilvl w:val="0"/>
+          <w:numId w:val="3"/>
+        </w:numPr>
+        <w:rPr>
+          <w:b/>
+          <w:bCs/>
+          <w:sz w:val="28"/>
+          <w:szCs w:val="28"/>
+          <w:lang w:val="en-US"/>
+        </w:rPr>
+      </w:pPr>
+    </w:p>
+    <w:tbl>
+      <w:tblPr>
+        <w:tblStyle w:val="TableGrid"/>
+        <w:tblW w:w="0" w:type="auto"/>
+        <w:tblBorders>
+          <w:top w:val="none" w:sz="0" w:space="0" w:color="auto"/>
+          <w:left w:val="none" w:sz="0" w:space="0" w:color="auto"/>
+          <w:bottom w:val="none" w:sz="0" w:space="0" w:color="auto"/>
+          <w:right w:val="none" w:sz="0" w:space="0" w:color="auto"/>
+          <w:insideH w:val="none" w:sz="0" w:space="0" w:color="auto"/>
+          <w:insideV w:val="none" w:sz="0" w:space="0" w:color="auto"/>
+        </w:tblBorders>
+        <w:tblLook w:val="04A0" w:firstRow="1" w:lastRow="0" w:firstColumn="1" w:lastColumn="0" w:noHBand="0" w:noVBand="1"/>
+      </w:tblPr>
+      <w:tblGrid>
+        <w:gridCol w:w="5228"/>
+        <w:gridCol w:w="5228"/>
+      </w:tblGrid>
+      <w:tr>
+        <w:tc>
+          <w:tcPr>
+            <w:tcW w:w="5228" w:type="dxa"/>
+          </w:tcPr>
+          <w:p>
+            <w:pPr>
+              <w:keepNext/>
+            </w:pPr>
+            <w:r>
+              <w:rPr>
+                <w:noProof/>
+              </w:rPr>
+              <w:drawing>
+                <wp:inline distT="0" distB="0" distL="0" distR="0" wp14:anchorId="0DA445EE" wp14:editId="1C0038F5">
+                  <wp:extent cx="3060000" cy="2295000"/>
+                  <wp:effectExtent l="0" t="0" r="7620" b="0"/>
+                  <wp:docPr id="90505434" name="Picture 1"/>
+                  <wp:cNvGraphicFramePr>
+                    <a:graphicFrameLocks xmlns:a="http://schemas.openxmlformats.org/drawingml/2006/main" noChangeAspect="1"/>
+                  </wp:cNvGraphicFramePr>
+                  <a:graphic xmlns:a="http://schemas.openxmlformats.org/drawingml/2006/main">
+                    <a:graphicData uri="http://schemas.openxmlformats.org/drawingml/2006/picture">
+                      <pic:pic xmlns:pic="http://schemas.openxmlformats.org/drawingml/2006/picture">
+                        <pic:nvPicPr>
+                          <pic:cNvPr id="90505434" name=""/>
+                          <pic:cNvPicPr/>
+                        </pic:nvPicPr>
+                        <pic:blipFill>
+                          <a:blip r:embed="rId11"/>
+                          <a:stretch>
+                            <a:fillRect/>
+                          </a:stretch>
+                        </pic:blipFill>
+                        <pic:spPr>
+                          <a:xfrm>
+                            <a:off x="0" y="0"/>
+                            <a:ext cx="3060000" cy="2295000"/>
+                          </a:xfrm>
+                          <a:prstGeom prst="rect">
+                            <a:avLst/>
+                          </a:prstGeom>
+                        </pic:spPr>
+                      </pic:pic>
+                    </a:graphicData>
+                  </a:graphic>
+                </wp:inline>
+              </w:drawing>
+            </w:r>
+          </w:p>
+          <w:p>
+            <w:pPr>
+              <w:pStyle w:val="Caption"/>
+              <w:rPr>
+                <w:b/>
+                <w:bCs/>
+                <w:sz w:val="28"/>
+                <w:szCs w:val="28"/>
+                <w:lang w:val="en-US"/>
+              </w:rPr>
+            </w:pPr>
+            <w:r>
+              <w:rPr>
+                <w:lang w:val="en-US"/>
+              </w:rPr>
+              <w:t xml:space="preserve">Figure </w:t>
+            </w:r>
+            <w:r>
+              <w:rPr>
+                <w:lang w:val="en-US"/>
+              </w:rPr>
+              <w:t>7</w:t>
+            </w:r>
+            <w:r>
+              <w:rPr>
+                <w:lang w:val="en-US"/>
+              </w:rPr>
+              <w:t xml:space="preserve"> - Training and Validation accuracies as a function of the epoch number for the MLP</w:t>
+            </w:r>
+          </w:p>
+        </w:tc>
+        <w:tc>
+          <w:tcPr>
+            <w:tcW w:w="5228" w:type="dxa"/>
+          </w:tcPr>
+          <w:p>
+            <w:pPr>
+              <w:keepNext/>
+            </w:pPr>
+            <w:r>
+              <w:rPr>
+                <w:noProof/>
+              </w:rPr>
+              <w:drawing>
+                <wp:inline distT="0" distB="0" distL="0" distR="0" wp14:anchorId="21446D2A" wp14:editId="5D4D59C5">
+                  <wp:extent cx="3127544" cy="2296800"/>
+                  <wp:effectExtent l="0" t="0" r="0" b="8255"/>
+                  <wp:docPr id="911987692" name="Picture 1"/>
+                  <wp:cNvGraphicFramePr>
+                    <a:graphicFrameLocks xmlns:a="http://schemas.openxmlformats.org/drawingml/2006/main" noChangeAspect="1"/>
+                  </wp:cNvGraphicFramePr>
+                  <a:graphic xmlns:a="http://schemas.openxmlformats.org/drawingml/2006/main">
+                    <a:graphicData uri="http://schemas.openxmlformats.org/drawingml/2006/picture">
+                      <pic:pic xmlns:pic="http://schemas.openxmlformats.org/drawingml/2006/picture">
+                        <pic:nvPicPr>
+                          <pic:cNvPr id="911987692" name=""/>
+                          <pic:cNvPicPr/>
+                        </pic:nvPicPr>
+                        <pic:blipFill>
+                          <a:blip r:embed="rId12"/>
+                          <a:stretch>
+                            <a:fillRect/>
+                          </a:stretch>
+                        </pic:blipFill>
+                        <pic:spPr>
+                          <a:xfrm>
+                            <a:off x="0" y="0"/>
+                            <a:ext cx="3127544" cy="2296800"/>
+                          </a:xfrm>
+                          <a:prstGeom prst="rect">
+                            <a:avLst/>
+                          </a:prstGeom>
+                        </pic:spPr>
+                      </pic:pic>
+                    </a:graphicData>
+                  </a:graphic>
+                </wp:inline>
+              </w:drawing>
+            </w:r>
+          </w:p>
+          <w:p>
+            <w:pPr>
+              <w:pStyle w:val="Caption"/>
+              <w:rPr>
+                <w:lang w:val="en-US"/>
+              </w:rPr>
+            </w:pPr>
+            <w:r>
+              <w:rPr>
+                <w:lang w:val="en-US"/>
+              </w:rPr>
+              <w:t xml:space="preserve">Figure </w:t>
+            </w:r>
+            <w:r>
+              <w:rPr>
+                <w:lang w:val="en-US"/>
+              </w:rPr>
+              <w:t>8</w:t>
+            </w:r>
+            <w:r>
+              <w:rPr>
+                <w:lang w:val="en-US"/>
+              </w:rPr>
+              <w:t xml:space="preserve"> - Training loss as a function of the epoch for the MLP</w:t>
+            </w:r>
+          </w:p>
+          <w:p>
+            <w:pPr>
+              <w:rPr>
+                <w:b/>
+                <w:bCs/>
+                <w:sz w:val="28"/>
+                <w:szCs w:val="28"/>
+                <w:lang w:val="en-US"/>
+              </w:rPr>
+            </w:pPr>
+          </w:p>
+        </w:tc>
+      </w:tr>
+    </w:tbl>
+    <w:p>
+      <w:pPr>
+        <w:ind w:left="1416" w:hanging="1416"/>
+        <w:rPr>
+          <w:b/>
+          <w:bCs/>
+          <w:lang w:val="en-US"/>
+        </w:rPr>
+      </w:pPr>
+    </w:p>
+    <w:p>
+      <w:pPr>
+        <w:jc w:val="both"/>
+        <w:rPr>
+          <w:b/>
+          <w:bCs/>
+          <w:sz w:val="28"/>
+          <w:szCs w:val="28"/>
+          <w:lang w:val="en-US"/>
+        </w:rPr>
+      </w:pPr>
+      <w:r>
+        <w:rPr>
+          <w:lang w:val="en-US"/>
+        </w:rPr>
+        <w:t xml:space="preserve">For the MLP the final values were:  testing accuracy of 0.5390; validation accuracy </w:t>
+      </w:r>
+      <w:r>
+        <w:rPr>
+          <w:lang w:val="en-US"/>
+        </w:rPr>
+        <w:t>of 0.5299; training accuracy of 0.5971 and loss of 14387.5135.</w:t>
+      </w:r>
+      <w:r>
+        <w:rPr>
+          <w:b/>
+          <w:bCs/>
+          <w:sz w:val="28"/>
+          <w:szCs w:val="28"/>
           <w:lang w:val="en-US"/>
         </w:rPr>
         <w:br w:type="page"/>
@@ -1232,7 +1582,7 @@
                           <pic:cNvPicPr/>
                         </pic:nvPicPr>
                         <pic:blipFill>
-                          <a:blip r:embed="rId11"/>
+                          <a:blip r:embed="rId13"/>
                           <a:stretch>
                             <a:fillRect/>
                           </a:stretch>
@@ -1282,7 +1632,7 @@
               <w:rPr>
                 <w:lang w:val="en-US"/>
               </w:rPr>
-              <w:t>6</w:t>
+              <w:t>9</w:t>
             </w:r>
             <w:r>
               <w:rPr>
@@ -1332,7 +1682,7 @@
                           <pic:cNvPicPr/>
                         </pic:nvPicPr>
                         <pic:blipFill>
-                          <a:blip r:embed="rId12"/>
+                          <a:blip r:embed="rId14"/>
                           <a:stretch>
                             <a:fillRect/>
                           </a:stretch>
@@ -1376,7 +1726,19 @@
               <w:rPr>
                 <w:lang w:val="en-US"/>
               </w:rPr>
-              <w:t xml:space="preserve"> 7 - Validation Accuracy as a function of the epoch number for the Logistic Regression using PyTorch (lr = 0.001)</w:t>
+              <w:t xml:space="preserve"> </w:t>
+            </w:r>
+            <w:r>
+              <w:rPr>
+                <w:lang w:val="en-US"/>
+              </w:rPr>
+              <w:t>10</w:t>
+            </w:r>
+            <w:r>
+              <w:rPr>
+                <w:lang w:val="en-US"/>
+              </w:rPr>
+              <w:t xml:space="preserve"> - Validation Accuracy as a function of the epoch number for the Logistic Regression using PyTorch (lr = 0.001)</w:t>
             </w:r>
           </w:p>
           <w:p>
@@ -1418,7 +1780,7 @@
                           <pic:cNvPicPr/>
                         </pic:nvPicPr>
                         <pic:blipFill>
-                          <a:blip r:embed="rId13"/>
+                          <a:blip r:embed="rId15"/>
                           <a:stretch>
                             <a:fillRect/>
                           </a:stretch>
@@ -1451,7 +1813,19 @@
               <w:rPr>
                 <w:lang w:val="en-US"/>
               </w:rPr>
-              <w:t>Figure 8 - Training and Validation Loss as a function of the epoch number for the Logistic Regression using PyTorch (lr = 0.1)</w:t>
+              <w:t xml:space="preserve">Figure </w:t>
+            </w:r>
+            <w:r>
+              <w:rPr>
+                <w:lang w:val="en-US"/>
+              </w:rPr>
+              <w:t>11</w:t>
+            </w:r>
+            <w:r>
+              <w:rPr>
+                <w:lang w:val="en-US"/>
+              </w:rPr>
+              <w:t xml:space="preserve"> - Training and Validation Loss as a function of the epoch number for the Logistic Regression using PyTorch (lr = 0.1)</w:t>
             </w:r>
           </w:p>
         </w:tc>
@@ -1484,7 +1858,7 @@
                           <pic:cNvPicPr/>
                         </pic:nvPicPr>
                         <pic:blipFill>
-                          <a:blip r:embed="rId14"/>
+                          <a:blip r:embed="rId16"/>
                           <a:stretch>
                             <a:fillRect/>
                           </a:stretch>
@@ -1529,7 +1903,19 @@
               <w:rPr>
                 <w:lang w:val="en-US"/>
               </w:rPr>
-              <w:t xml:space="preserve"> 9 - Training and Validation Loss as a function of the epoch number for the Logistic Regression using PyTorch (lr = 0.00001)</w:t>
+              <w:t xml:space="preserve"> </w:t>
+            </w:r>
+            <w:r>
+              <w:rPr>
+                <w:lang w:val="en-US"/>
+              </w:rPr>
+              <w:t>12</w:t>
+            </w:r>
+            <w:r>
+              <w:rPr>
+                <w:lang w:val="en-US"/>
+              </w:rPr>
+              <w:t xml:space="preserve"> - Training and Validation Loss as a function of the epoch number for the Logistic Regression using PyTorch (lr = 0.00001)</w:t>
             </w:r>
           </w:p>
           <w:p>
@@ -1685,208 +2071,6 @@
                           <pic:cNvPicPr/>
                         </pic:nvPicPr>
                         <pic:blipFill>
-                          <a:blip r:embed="rId15"/>
-                          <a:stretch>
-                            <a:fillRect/>
-                          </a:stretch>
-                        </pic:blipFill>
-                        <pic:spPr>
-                          <a:xfrm>
-                            <a:off x="0" y="0"/>
-                            <a:ext cx="3060000" cy="2411616"/>
-                          </a:xfrm>
-                          <a:prstGeom prst="rect">
-                            <a:avLst/>
-                          </a:prstGeom>
-                        </pic:spPr>
-                      </pic:pic>
-                    </a:graphicData>
-                  </a:graphic>
-                </wp:inline>
-              </w:drawing>
-            </w:r>
-          </w:p>
-          <w:p>
-            <w:pPr>
-              <w:pStyle w:val="Caption"/>
-              <w:jc w:val="both"/>
-              <w:rPr>
-                <w:lang w:val="en-US"/>
-              </w:rPr>
-            </w:pPr>
-            <w:r>
-              <w:rPr>
-                <w:lang w:val="en-US"/>
-              </w:rPr>
-              <w:t>Figur</w:t>
-            </w:r>
-            <w:r>
-              <w:rPr>
-                <w:lang w:val="en-US"/>
-              </w:rPr>
-              <w:t>e</w:t>
-            </w:r>
-            <w:r>
-              <w:rPr>
-                <w:lang w:val="en-US"/>
-              </w:rPr>
-              <w:t xml:space="preserve"> </w:t>
-            </w:r>
-            <w:r>
-              <w:rPr>
-                <w:lang w:val="en-US"/>
-              </w:rPr>
-              <w:t>10</w:t>
-            </w:r>
-            <w:r>
-              <w:rPr>
-                <w:lang w:val="en-US"/>
-              </w:rPr>
-              <w:t xml:space="preserve"> </w:t>
-            </w:r>
-            <w:r>
-              <w:rPr>
-                <w:lang w:val="en-US"/>
-              </w:rPr>
-              <w:t>–</w:t>
-            </w:r>
-            <w:r>
-              <w:rPr>
-                <w:lang w:val="en-US"/>
-              </w:rPr>
-              <w:t xml:space="preserve"> Training</w:t>
-            </w:r>
-            <w:r>
-              <w:rPr>
-                <w:lang w:val="en-US"/>
-              </w:rPr>
-              <w:t xml:space="preserve"> </w:t>
-            </w:r>
-            <w:r>
-              <w:rPr>
-                <w:lang w:val="en-US"/>
-              </w:rPr>
-              <w:t>and Validation Loss as a function of the epoch number for the FeedForward using PyTorch (batch_size = 64)</w:t>
-            </w:r>
-          </w:p>
-        </w:tc>
-        <w:tc>
-          <w:tcPr>
-            <w:tcW w:w="5228" w:type="dxa"/>
-          </w:tcPr>
-          <w:p>
-            <w:pPr>
-              <w:keepNext/>
-              <w:jc w:val="both"/>
-            </w:pPr>
-            <w:r>
-              <w:rPr>
-                <w:noProof/>
-              </w:rPr>
-              <w:drawing>
-                <wp:inline distT="0" distB="0" distL="0" distR="0" wp14:anchorId="7ADBEB85" wp14:editId="68BC02D6">
-                  <wp:extent cx="3101143" cy="2412000"/>
-                  <wp:effectExtent l="0" t="0" r="4445" b="7620"/>
-                  <wp:docPr id="902889842" name="Picture 1"/>
-                  <wp:cNvGraphicFramePr>
-                    <a:graphicFrameLocks xmlns:a="http://schemas.openxmlformats.org/drawingml/2006/main" noChangeAspect="1"/>
-                  </wp:cNvGraphicFramePr>
-                  <a:graphic xmlns:a="http://schemas.openxmlformats.org/drawingml/2006/main">
-                    <a:graphicData uri="http://schemas.openxmlformats.org/drawingml/2006/picture">
-                      <pic:pic xmlns:pic="http://schemas.openxmlformats.org/drawingml/2006/picture">
-                        <pic:nvPicPr>
-                          <pic:cNvPr id="902889842" name=""/>
-                          <pic:cNvPicPr/>
-                        </pic:nvPicPr>
-                        <pic:blipFill>
-                          <a:blip r:embed="rId16"/>
-                          <a:stretch>
-                            <a:fillRect/>
-                          </a:stretch>
-                        </pic:blipFill>
-                        <pic:spPr>
-                          <a:xfrm>
-                            <a:off x="0" y="0"/>
-                            <a:ext cx="3101143" cy="2412000"/>
-                          </a:xfrm>
-                          <a:prstGeom prst="rect">
-                            <a:avLst/>
-                          </a:prstGeom>
-                        </pic:spPr>
-                      </pic:pic>
-                    </a:graphicData>
-                  </a:graphic>
-                </wp:inline>
-              </w:drawing>
-            </w:r>
-          </w:p>
-          <w:p>
-            <w:pPr>
-              <w:pStyle w:val="Caption"/>
-              <w:jc w:val="both"/>
-              <w:rPr>
-                <w:lang w:val="en-US"/>
-              </w:rPr>
-            </w:pPr>
-            <w:r>
-              <w:rPr>
-                <w:lang w:val="en-US"/>
-              </w:rPr>
-              <w:t>Figur</w:t>
-            </w:r>
-            <w:r>
-              <w:rPr>
-                <w:lang w:val="en-US"/>
-              </w:rPr>
-              <w:t>e 11</w:t>
-            </w:r>
-            <w:r>
-              <w:rPr>
-                <w:lang w:val="en-US"/>
-              </w:rPr>
-              <w:t xml:space="preserve"> - Validation Accuracy as a function of the epoch number for the FeedForward using PyTorch (batch_size = 64)</w:t>
-            </w:r>
-          </w:p>
-          <w:p>
-            <w:pPr>
-              <w:jc w:val="both"/>
-              <w:rPr>
-                <w:lang w:val="en-US"/>
-              </w:rPr>
-            </w:pPr>
-          </w:p>
-        </w:tc>
-      </w:tr>
-      <w:tr>
-        <w:tc>
-          <w:tcPr>
-            <w:tcW w:w="5228" w:type="dxa"/>
-          </w:tcPr>
-          <w:p>
-            <w:pPr>
-              <w:keepNext/>
-              <w:jc w:val="both"/>
-            </w:pPr>
-            <w:r>
-              <w:rPr>
-                <w:noProof/>
-              </w:rPr>
-              <w:drawing>
-                <wp:inline distT="0" distB="0" distL="0" distR="0" wp14:anchorId="25124929" wp14:editId="4D19F350">
-                  <wp:extent cx="3060000" cy="2411616"/>
-                  <wp:effectExtent l="0" t="0" r="7620" b="8255"/>
-                  <wp:docPr id="471201203" name="Picture 1"/>
-                  <wp:cNvGraphicFramePr>
-                    <a:graphicFrameLocks xmlns:a="http://schemas.openxmlformats.org/drawingml/2006/main" noChangeAspect="1"/>
-                  </wp:cNvGraphicFramePr>
-                  <a:graphic xmlns:a="http://schemas.openxmlformats.org/drawingml/2006/main">
-                    <a:graphicData uri="http://schemas.openxmlformats.org/drawingml/2006/picture">
-                      <pic:pic xmlns:pic="http://schemas.openxmlformats.org/drawingml/2006/picture">
-                        <pic:nvPicPr>
-                          <pic:cNvPr id="471201203" name=""/>
-                          <pic:cNvPicPr/>
-                        </pic:nvPicPr>
-                        <pic:blipFill>
                           <a:blip r:embed="rId17"/>
                           <a:stretch>
                             <a:fillRect/>
@@ -1938,7 +2122,221 @@
               <w:rPr>
                 <w:lang w:val="en-US"/>
               </w:rPr>
-              <w:t>12</w:t>
+              <w:t>13</w:t>
+            </w:r>
+            <w:r>
+              <w:rPr>
+                <w:lang w:val="en-US"/>
+              </w:rPr>
+              <w:t xml:space="preserve"> </w:t>
+            </w:r>
+            <w:r>
+              <w:rPr>
+                <w:lang w:val="en-US"/>
+              </w:rPr>
+              <w:t>–</w:t>
+            </w:r>
+            <w:r>
+              <w:rPr>
+                <w:lang w:val="en-US"/>
+              </w:rPr>
+              <w:t xml:space="preserve"> Training</w:t>
+            </w:r>
+            <w:r>
+              <w:rPr>
+                <w:lang w:val="en-US"/>
+              </w:rPr>
+              <w:t xml:space="preserve"> </w:t>
+            </w:r>
+            <w:r>
+              <w:rPr>
+                <w:lang w:val="en-US"/>
+              </w:rPr>
+              <w:t>and Validation Loss as a function of the epoch number for the FeedForward using PyTorch (batch_size = 64)</w:t>
+            </w:r>
+          </w:p>
+        </w:tc>
+        <w:tc>
+          <w:tcPr>
+            <w:tcW w:w="5228" w:type="dxa"/>
+          </w:tcPr>
+          <w:p>
+            <w:pPr>
+              <w:keepNext/>
+              <w:jc w:val="both"/>
+            </w:pPr>
+            <w:r>
+              <w:rPr>
+                <w:noProof/>
+              </w:rPr>
+              <w:drawing>
+                <wp:inline distT="0" distB="0" distL="0" distR="0" wp14:anchorId="7ADBEB85" wp14:editId="68BC02D6">
+                  <wp:extent cx="3101143" cy="2412000"/>
+                  <wp:effectExtent l="0" t="0" r="4445" b="7620"/>
+                  <wp:docPr id="902889842" name="Picture 1"/>
+                  <wp:cNvGraphicFramePr>
+                    <a:graphicFrameLocks xmlns:a="http://schemas.openxmlformats.org/drawingml/2006/main" noChangeAspect="1"/>
+                  </wp:cNvGraphicFramePr>
+                  <a:graphic xmlns:a="http://schemas.openxmlformats.org/drawingml/2006/main">
+                    <a:graphicData uri="http://schemas.openxmlformats.org/drawingml/2006/picture">
+                      <pic:pic xmlns:pic="http://schemas.openxmlformats.org/drawingml/2006/picture">
+                        <pic:nvPicPr>
+                          <pic:cNvPr id="902889842" name=""/>
+                          <pic:cNvPicPr/>
+                        </pic:nvPicPr>
+                        <pic:blipFill>
+                          <a:blip r:embed="rId18"/>
+                          <a:stretch>
+                            <a:fillRect/>
+                          </a:stretch>
+                        </pic:blipFill>
+                        <pic:spPr>
+                          <a:xfrm>
+                            <a:off x="0" y="0"/>
+                            <a:ext cx="3101143" cy="2412000"/>
+                          </a:xfrm>
+                          <a:prstGeom prst="rect">
+                            <a:avLst/>
+                          </a:prstGeom>
+                        </pic:spPr>
+                      </pic:pic>
+                    </a:graphicData>
+                  </a:graphic>
+                </wp:inline>
+              </w:drawing>
+            </w:r>
+          </w:p>
+          <w:p>
+            <w:pPr>
+              <w:pStyle w:val="Caption"/>
+              <w:jc w:val="both"/>
+              <w:rPr>
+                <w:lang w:val="en-US"/>
+              </w:rPr>
+            </w:pPr>
+            <w:r>
+              <w:rPr>
+                <w:lang w:val="en-US"/>
+              </w:rPr>
+              <w:t>Figur</w:t>
+            </w:r>
+            <w:r>
+              <w:rPr>
+                <w:lang w:val="en-US"/>
+              </w:rPr>
+              <w:t>e 1</w:t>
+            </w:r>
+            <w:r>
+              <w:rPr>
+                <w:lang w:val="en-US"/>
+              </w:rPr>
+              <w:t>4</w:t>
+            </w:r>
+            <w:r>
+              <w:rPr>
+                <w:lang w:val="en-US"/>
+              </w:rPr>
+              <w:t xml:space="preserve"> - Validation Accuracy as a function of the epoch number for the FeedForward using PyTorch (batch_size = 64)</w:t>
+            </w:r>
+          </w:p>
+          <w:p>
+            <w:pPr>
+              <w:jc w:val="both"/>
+              <w:rPr>
+                <w:lang w:val="en-US"/>
+              </w:rPr>
+            </w:pPr>
+          </w:p>
+        </w:tc>
+      </w:tr>
+      <w:tr>
+        <w:tc>
+          <w:tcPr>
+            <w:tcW w:w="5228" w:type="dxa"/>
+          </w:tcPr>
+          <w:p>
+            <w:pPr>
+              <w:keepNext/>
+              <w:jc w:val="both"/>
+            </w:pPr>
+            <w:r>
+              <w:rPr>
+                <w:noProof/>
+              </w:rPr>
+              <w:drawing>
+                <wp:inline distT="0" distB="0" distL="0" distR="0" wp14:anchorId="25124929" wp14:editId="4D19F350">
+                  <wp:extent cx="3060000" cy="2411616"/>
+                  <wp:effectExtent l="0" t="0" r="7620" b="8255"/>
+                  <wp:docPr id="471201203" name="Picture 1"/>
+                  <wp:cNvGraphicFramePr>
+                    <a:graphicFrameLocks xmlns:a="http://schemas.openxmlformats.org/drawingml/2006/main" noChangeAspect="1"/>
+                  </wp:cNvGraphicFramePr>
+                  <a:graphic xmlns:a="http://schemas.openxmlformats.org/drawingml/2006/main">
+                    <a:graphicData uri="http://schemas.openxmlformats.org/drawingml/2006/picture">
+                      <pic:pic xmlns:pic="http://schemas.openxmlformats.org/drawingml/2006/picture">
+                        <pic:nvPicPr>
+                          <pic:cNvPr id="471201203" name=""/>
+                          <pic:cNvPicPr/>
+                        </pic:nvPicPr>
+                        <pic:blipFill>
+                          <a:blip r:embed="rId19"/>
+                          <a:stretch>
+                            <a:fillRect/>
+                          </a:stretch>
+                        </pic:blipFill>
+                        <pic:spPr>
+                          <a:xfrm>
+                            <a:off x="0" y="0"/>
+                            <a:ext cx="3060000" cy="2411616"/>
+                          </a:xfrm>
+                          <a:prstGeom prst="rect">
+                            <a:avLst/>
+                          </a:prstGeom>
+                        </pic:spPr>
+                      </pic:pic>
+                    </a:graphicData>
+                  </a:graphic>
+                </wp:inline>
+              </w:drawing>
+            </w:r>
+          </w:p>
+          <w:p>
+            <w:pPr>
+              <w:pStyle w:val="Caption"/>
+              <w:jc w:val="both"/>
+              <w:rPr>
+                <w:lang w:val="en-US"/>
+              </w:rPr>
+            </w:pPr>
+            <w:r>
+              <w:rPr>
+                <w:lang w:val="en-US"/>
+              </w:rPr>
+              <w:t>Figur</w:t>
+            </w:r>
+            <w:r>
+              <w:rPr>
+                <w:lang w:val="en-US"/>
+              </w:rPr>
+              <w:t>e</w:t>
+            </w:r>
+            <w:r>
+              <w:rPr>
+                <w:lang w:val="en-US"/>
+              </w:rPr>
+              <w:t xml:space="preserve"> </w:t>
+            </w:r>
+            <w:r>
+              <w:rPr>
+                <w:lang w:val="en-US"/>
+              </w:rPr>
+              <w:t>1</w:t>
+            </w:r>
+            <w:r>
+              <w:rPr>
+                <w:lang w:val="en-US"/>
+              </w:rPr>
+              <w:t>5</w:t>
             </w:r>
             <w:r>
               <w:rPr>
@@ -1977,7 +2375,7 @@
                           <pic:cNvPicPr/>
                         </pic:nvPicPr>
                         <pic:blipFill>
-                          <a:blip r:embed="rId18"/>
+                          <a:blip r:embed="rId20"/>
                           <a:stretch>
                             <a:fillRect/>
                           </a:stretch>
@@ -2022,7 +2420,19 @@
               <w:rPr>
                 <w:lang w:val="en-US"/>
               </w:rPr>
-              <w:t xml:space="preserve"> 13 - Validation Accuracy as a function of the epoch number for the FeedForward using PyTorch (batch_size = 512)</w:t>
+              <w:t xml:space="preserve"> 1</w:t>
+            </w:r>
+            <w:r>
+              <w:rPr>
+                <w:lang w:val="en-US"/>
+              </w:rPr>
+              <w:t>6</w:t>
+            </w:r>
+            <w:r>
+              <w:rPr>
+                <w:lang w:val="en-US"/>
+              </w:rPr>
+              <w:t xml:space="preserve"> - Validation Accuracy as a function of the epoch number for the FeedForward using PyTorch (batch_size = 512)</w:t>
             </w:r>
           </w:p>
           <w:p>
@@ -2196,7 +2606,7 @@
                           <pic:cNvPicPr/>
                         </pic:nvPicPr>
                         <pic:blipFill>
-                          <a:blip r:embed="rId19"/>
+                          <a:blip r:embed="rId21"/>
                           <a:stretch>
                             <a:fillRect/>
                           </a:stretch>
@@ -2245,7 +2655,7 @@
               <w:rPr>
                 <w:lang w:val="en-US"/>
               </w:rPr>
-              <w:t>4</w:t>
+              <w:t>7</w:t>
             </w:r>
             <w:r>
               <w:rPr>
@@ -2284,7 +2694,7 @@
                           <pic:cNvPicPr/>
                         </pic:nvPicPr>
                         <pic:blipFill>
-                          <a:blip r:embed="rId20"/>
+                          <a:blip r:embed="rId22"/>
                           <a:stretch>
                             <a:fillRect/>
                           </a:stretch>
@@ -2329,7 +2739,19 @@
               <w:rPr>
                 <w:lang w:val="en-US"/>
               </w:rPr>
-              <w:t xml:space="preserve"> 15 - Training and Validation Loss as a function of the epoch number for the FeedForward using PyTorch (dropout = 0.</w:t>
+              <w:t xml:space="preserve"> 1</w:t>
+            </w:r>
+            <w:r>
+              <w:rPr>
+                <w:lang w:val="en-US"/>
+              </w:rPr>
+              <w:t>8</w:t>
+            </w:r>
+            <w:r>
+              <w:rPr>
+                <w:lang w:val="en-US"/>
+              </w:rPr>
+              <w:t xml:space="preserve"> - Training and Validation Loss as a function of the epoch number for the FeedForward using PyTorch (dropout = 0.</w:t>
             </w:r>
             <w:r>
               <w:rPr>
@@ -2386,7 +2808,7 @@
                           <pic:cNvPicPr/>
                         </pic:nvPicPr>
                         <pic:blipFill>
-                          <a:blip r:embed="rId21"/>
+                          <a:blip r:embed="rId23"/>
                           <a:stretch>
                             <a:fillRect/>
                           </a:stretch>
@@ -2435,7 +2857,19 @@
               <w:rPr>
                 <w:lang w:val="en-US"/>
               </w:rPr>
-              <w:t xml:space="preserve"> 16 - Training and Validation Loss as a function of the epoch number for the FeedForward using PyTorch (dropout = 0.</w:t>
+              <w:t xml:space="preserve"> 1</w:t>
+            </w:r>
+            <w:r>
+              <w:rPr>
+                <w:lang w:val="en-US"/>
+              </w:rPr>
+              <w:t>9</w:t>
+            </w:r>
+            <w:r>
+              <w:rPr>
+                <w:lang w:val="en-US"/>
+              </w:rPr>
+              <w:t xml:space="preserve"> - Training and Validation Loss as a function of the epoch number for the FeedForward using PyTorch (dropout = 0.</w:t>
             </w:r>
             <w:r>
               <w:rPr>
@@ -2636,7 +3070,7 @@
                           <pic:cNvPicPr/>
                         </pic:nvPicPr>
                         <pic:blipFill>
-                          <a:blip r:embed="rId22"/>
+                          <a:blip r:embed="rId24"/>
                           <a:stretch>
                             <a:fillRect/>
                           </a:stretch>
@@ -2669,7 +3103,19 @@
               <w:rPr>
                 <w:lang w:val="en-US"/>
               </w:rPr>
-              <w:t>Figure 17 - Training and Validation Loss as a fun</w:t>
+              <w:t xml:space="preserve">Figure </w:t>
+            </w:r>
+            <w:r>
+              <w:rPr>
+                <w:lang w:val="en-US"/>
+              </w:rPr>
+              <w:t>20</w:t>
+            </w:r>
+            <w:r>
+              <w:rPr>
+                <w:lang w:val="en-US"/>
+              </w:rPr>
+              <w:t xml:space="preserve"> - Training and Validation Loss as a fun</w:t>
             </w:r>
             <w:r>
               <w:rPr>
@@ -2726,7 +3172,7 @@
                           <pic:cNvPicPr/>
                         </pic:nvPicPr>
                         <pic:blipFill>
-                          <a:blip r:embed="rId23"/>
+                          <a:blip r:embed="rId25"/>
                           <a:stretch>
                             <a:fillRect/>
                           </a:stretch>
@@ -2759,13 +3205,13 @@
               <w:rPr>
                 <w:lang w:val="en-US"/>
               </w:rPr>
-              <w:t>Figure 1</w:t>
-            </w:r>
-            <w:r>
-              <w:rPr>
-                <w:lang w:val="en-US"/>
-              </w:rPr>
-              <w:t>8</w:t>
+              <w:t xml:space="preserve">Figure </w:t>
+            </w:r>
+            <w:r>
+              <w:rPr>
+                <w:lang w:val="en-US"/>
+              </w:rPr>
+              <w:t>21</w:t>
             </w:r>
             <w:r>
               <w:rPr>
@@ -2814,7 +3260,7 @@
                           <pic:cNvPicPr/>
                         </pic:nvPicPr>
                         <pic:blipFill>
-                          <a:blip r:embed="rId24"/>
+                          <a:blip r:embed="rId26"/>
                           <a:stretch>
                             <a:fillRect/>
                           </a:stretch>
@@ -2847,13 +3293,13 @@
               <w:rPr>
                 <w:lang w:val="en-US"/>
               </w:rPr>
-              <w:t>Figure 1</w:t>
-            </w:r>
-            <w:r>
-              <w:rPr>
-                <w:lang w:val="en-US"/>
-              </w:rPr>
-              <w:t>9</w:t>
+              <w:t xml:space="preserve">Figure </w:t>
+            </w:r>
+            <w:r>
+              <w:rPr>
+                <w:lang w:val="en-US"/>
+              </w:rPr>
+              <w:t>22</w:t>
             </w:r>
             <w:r>
               <w:rPr>
@@ -2904,7 +3350,7 @@
                           <pic:cNvPicPr/>
                         </pic:nvPicPr>
                         <pic:blipFill>
-                          <a:blip r:embed="rId25"/>
+                          <a:blip r:embed="rId27"/>
                           <a:stretch>
                             <a:fillRect/>
                           </a:stretch>
@@ -2943,7 +3389,7 @@
               <w:rPr>
                 <w:lang w:val="en-US"/>
               </w:rPr>
-              <w:t>0</w:t>
+              <w:t>3</w:t>
             </w:r>
             <w:r>
               <w:rPr>
@@ -3256,6 +3702,95 @@
     </w:lvl>
   </w:abstractNum>
   <w:abstractNum w:abstractNumId="2" w15:restartNumberingAfterBreak="0">
+    <w:nsid w:val="3DCF6090"/>
+    <w:multiLevelType w:val="hybridMultilevel"/>
+    <w:tmpl w:val="015A1702"/>
+    <w:lvl w:ilvl="0" w:tplc="0816000F">
+      <w:start w:val="2"/>
+      <w:numFmt w:val="decimal"/>
+      <w:lvlText w:val="%1."/>
+      <w:lvlJc w:val="left"/>
+      <w:pPr>
+        <w:ind w:left="720" w:hanging="360"/>
+      </w:pPr>
+      <w:rPr>
+        <w:rFonts w:hint="default"/>
+      </w:rPr>
+    </w:lvl>
+    <w:lvl w:ilvl="1" w:tplc="08160019" w:tentative="1">
+      <w:start w:val="1"/>
+      <w:numFmt w:val="lowerLetter"/>
+      <w:lvlText w:val="%2."/>
+      <w:lvlJc w:val="left"/>
+      <w:pPr>
+        <w:ind w:left="1440" w:hanging="360"/>
+      </w:pPr>
+    </w:lvl>
+    <w:lvl w:ilvl="2" w:tplc="0816001B" w:tentative="1">
+      <w:start w:val="1"/>
+      <w:numFmt w:val="lowerRoman"/>
+      <w:lvlText w:val="%3."/>
+      <w:lvlJc w:val="right"/>
+      <w:pPr>
+        <w:ind w:left="2160" w:hanging="180"/>
+      </w:pPr>
+    </w:lvl>
+    <w:lvl w:ilvl="3" w:tplc="0816000F" w:tentative="1">
+      <w:start w:val="1"/>
+      <w:numFmt w:val="decimal"/>
+      <w:lvlText w:val="%4."/>
+      <w:lvlJc w:val="left"/>
+      <w:pPr>
+        <w:ind w:left="2880" w:hanging="360"/>
+      </w:pPr>
+    </w:lvl>
+    <w:lvl w:ilvl="4" w:tplc="08160019" w:tentative="1">
+      <w:start w:val="1"/>
+      <w:numFmt w:val="lowerLetter"/>
+      <w:lvlText w:val="%5."/>
+      <w:lvlJc w:val="left"/>
+      <w:pPr>
+        <w:ind w:left="3600" w:hanging="360"/>
+      </w:pPr>
+    </w:lvl>
+    <w:lvl w:ilvl="5" w:tplc="0816001B" w:tentative="1">
+      <w:start w:val="1"/>
+      <w:numFmt w:val="lowerRoman"/>
+      <w:lvlText w:val="%6."/>
+      <w:lvlJc w:val="right"/>
+      <w:pPr>
+        <w:ind w:left="4320" w:hanging="180"/>
+      </w:pPr>
+    </w:lvl>
+    <w:lvl w:ilvl="6" w:tplc="0816000F" w:tentative="1">
+      <w:start w:val="1"/>
+      <w:numFmt w:val="decimal"/>
+      <w:lvlText w:val="%7."/>
+      <w:lvlJc w:val="left"/>
+      <w:pPr>
+        <w:ind w:left="5040" w:hanging="360"/>
+      </w:pPr>
+    </w:lvl>
+    <w:lvl w:ilvl="7" w:tplc="08160019" w:tentative="1">
+      <w:start w:val="1"/>
+      <w:numFmt w:val="lowerLetter"/>
+      <w:lvlText w:val="%8."/>
+      <w:lvlJc w:val="left"/>
+      <w:pPr>
+        <w:ind w:left="5760" w:hanging="360"/>
+      </w:pPr>
+    </w:lvl>
+    <w:lvl w:ilvl="8" w:tplc="0816001B" w:tentative="1">
+      <w:start w:val="1"/>
+      <w:numFmt w:val="lowerRoman"/>
+      <w:lvlText w:val="%9."/>
+      <w:lvlJc w:val="right"/>
+      <w:pPr>
+        <w:ind w:left="6480" w:hanging="180"/>
+      </w:pPr>
+    </w:lvl>
+  </w:abstractNum>
+  <w:abstractNum w:abstractNumId="3" w15:restartNumberingAfterBreak="0">
     <w:nsid w:val="3F7116A4"/>
     <w:multiLevelType w:val="hybridMultilevel"/>
     <w:tmpl w:val="8A3EE7AE"/>
@@ -3344,7 +3879,7 @@
       </w:pPr>
     </w:lvl>
   </w:abstractNum>
-  <w:abstractNum w:abstractNumId="3" w15:restartNumberingAfterBreak="0">
+  <w:abstractNum w:abstractNumId="4" w15:restartNumberingAfterBreak="0">
     <w:nsid w:val="4995124F"/>
     <w:multiLevelType w:val="hybridMultilevel"/>
     <w:tmpl w:val="1C121D8A"/>
@@ -3433,7 +3968,7 @@
       </w:pPr>
     </w:lvl>
   </w:abstractNum>
-  <w:abstractNum w:abstractNumId="4" w15:restartNumberingAfterBreak="0">
+  <w:abstractNum w:abstractNumId="5" w15:restartNumberingAfterBreak="0">
     <w:nsid w:val="5D025E64"/>
     <w:multiLevelType w:val="hybridMultilevel"/>
     <w:tmpl w:val="15B057DE"/>
@@ -3522,7 +4057,7 @@
       </w:pPr>
     </w:lvl>
   </w:abstractNum>
-  <w:abstractNum w:abstractNumId="5" w15:restartNumberingAfterBreak="0">
+  <w:abstractNum w:abstractNumId="6" w15:restartNumberingAfterBreak="0">
     <w:nsid w:val="5DC817DF"/>
     <w:multiLevelType w:val="hybridMultilevel"/>
     <w:tmpl w:val="3C8C26EE"/>
@@ -3611,7 +4146,7 @@
       </w:pPr>
     </w:lvl>
   </w:abstractNum>
-  <w:abstractNum w:abstractNumId="6" w15:restartNumberingAfterBreak="0">
+  <w:abstractNum w:abstractNumId="7" w15:restartNumberingAfterBreak="0">
     <w:nsid w:val="7B536337"/>
     <w:multiLevelType w:val="hybridMultilevel"/>
     <w:tmpl w:val="CD4C7374"/>
@@ -3701,10 +4236,10 @@
     </w:lvl>
   </w:abstractNum>
   <w:num w:numId="1" w16cid:durableId="717167794">
-    <w:abstractNumId w:val="4"/>
+    <w:abstractNumId w:val="5"/>
   </w:num>
   <w:num w:numId="2" w16cid:durableId="21593658">
-    <w:abstractNumId w:val="2"/>
+    <w:abstractNumId w:val="3"/>
   </w:num>
   <w:num w:numId="3" w16cid:durableId="1926575929">
     <w:abstractNumId w:val="1"/>
@@ -3713,13 +4248,16 @@
     <w:abstractNumId w:val="0"/>
   </w:num>
   <w:num w:numId="5" w16cid:durableId="1035934525">
-    <w:abstractNumId w:val="5"/>
+    <w:abstractNumId w:val="6"/>
   </w:num>
   <w:num w:numId="6" w16cid:durableId="1501190743">
-    <w:abstractNumId w:val="3"/>
+    <w:abstractNumId w:val="4"/>
   </w:num>
   <w:num w:numId="7" w16cid:durableId="68693000">
-    <w:abstractNumId w:val="6"/>
+    <w:abstractNumId w:val="7"/>
+  </w:num>
+  <w:num w:numId="8" w16cid:durableId="1689062657">
+    <w:abstractNumId w:val="2"/>
   </w:num>
 </w:numbering>
 </file>

</xml_diff>